<commit_message>
All exercises are described in report
</commit_message>
<xml_diff>
--- a/docs/report.docx
+++ b/docs/report.docx
@@ -687,7 +687,7 @@
         <w:pStyle w:val="Ttulo1"/>
       </w:pPr>
       <w:bookmarkStart w:id="0" w:name="_Toc134114594"/>
-      <w:bookmarkStart w:id="1" w:name="_Toc134128744"/>
+      <w:bookmarkStart w:id="1" w:name="_Toc134192543"/>
       <w:r>
         <w:lastRenderedPageBreak/>
         <w:t>Resumo</w:t>
@@ -874,7 +874,7 @@
         </w:rPr>
       </w:pPr>
       <w:bookmarkStart w:id="2" w:name="_Toc134114595"/>
-      <w:bookmarkStart w:id="3" w:name="_Toc134128745"/>
+      <w:bookmarkStart w:id="3" w:name="_Toc134192544"/>
       <w:r>
         <w:rPr>
           <w:lang w:val="en-US"/>
@@ -942,7 +942,21 @@
         <w:rPr>
           <w:lang w:val="en"/>
         </w:rPr>
-        <w:t xml:space="preserve"> intends to develop a system for managing games, players and the matches they play.</w:t>
+        <w:t xml:space="preserve"> intends to develop a system for managing games, </w:t>
+      </w:r>
+      <w:proofErr w:type="gramStart"/>
+      <w:r>
+        <w:rPr>
+          <w:lang w:val="en"/>
+        </w:rPr>
+        <w:t>players</w:t>
+      </w:r>
+      <w:proofErr w:type="gramEnd"/>
+      <w:r>
+        <w:rPr>
+          <w:lang w:val="en"/>
+        </w:rPr>
+        <w:t xml:space="preserve"> and the matches they play.</w:t>
       </w:r>
     </w:p>
     <w:p>
@@ -1149,6 +1163,13 @@
     </w:p>
     <w:sdt>
       <w:sdtPr>
+        <w:rPr>
+          <w:rFonts w:ascii="Times New Roman" w:eastAsiaTheme="minorHAnsi" w:hAnsi="Times New Roman" w:cstheme="minorBidi"/>
+          <w:color w:val="auto"/>
+          <w:sz w:val="22"/>
+          <w:szCs w:val="22"/>
+          <w:lang w:eastAsia="en-US"/>
+        </w:rPr>
         <w:id w:val="-1487468911"/>
         <w:docPartObj>
           <w:docPartGallery w:val="Table of Contents"/>
@@ -1157,13 +1178,8 @@
       </w:sdtPr>
       <w:sdtEndPr>
         <w:rPr>
-          <w:rFonts w:ascii="Times New Roman" w:eastAsiaTheme="minorHAnsi" w:hAnsi="Times New Roman" w:cstheme="minorBidi"/>
-          <w:b/>
-          <w:bCs/>
-          <w:color w:val="auto"/>
-          <w:sz w:val="22"/>
-          <w:szCs w:val="22"/>
-          <w:lang w:eastAsia="en-US"/>
+          <w:b/>
+          <w:bCs/>
         </w:rPr>
       </w:sdtEndPr>
       <w:sdtContent>
@@ -1200,7 +1216,7 @@
           <w:r>
             <w:fldChar w:fldCharType="separate"/>
           </w:r>
-          <w:hyperlink w:anchor="_Toc134128744" w:history="1">
+          <w:hyperlink w:anchor="_Toc134192543" w:history="1">
             <w:r>
               <w:rPr>
                 <w:rStyle w:val="Hiperligao"/>
@@ -1227,7 +1243,7 @@
                 <w:noProof/>
                 <w:webHidden/>
               </w:rPr>
-              <w:instrText xml:space="preserve"> PAGEREF _Toc134128744 \h </w:instrText>
+              <w:instrText xml:space="preserve"> PAGEREF _Toc134192543 \h </w:instrText>
             </w:r>
             <w:r>
               <w:rPr>
@@ -1277,7 +1293,7 @@
               <w14:ligatures w14:val="standardContextual"/>
             </w:rPr>
           </w:pPr>
-          <w:hyperlink w:anchor="_Toc134128745" w:history="1">
+          <w:hyperlink w:anchor="_Toc134192544" w:history="1">
             <w:r>
               <w:rPr>
                 <w:rStyle w:val="Hiperligao"/>
@@ -1305,7 +1321,7 @@
                 <w:noProof/>
                 <w:webHidden/>
               </w:rPr>
-              <w:instrText xml:space="preserve"> PAGEREF _Toc134128745 \h </w:instrText>
+              <w:instrText xml:space="preserve"> PAGEREF _Toc134192544 \h </w:instrText>
             </w:r>
             <w:r>
               <w:rPr>
@@ -1356,7 +1372,7 @@
               <w14:ligatures w14:val="standardContextual"/>
             </w:rPr>
           </w:pPr>
-          <w:hyperlink w:anchor="_Toc134128746" w:history="1">
+          <w:hyperlink w:anchor="_Toc134192545" w:history="1">
             <w:r>
               <w:rPr>
                 <w:rStyle w:val="Hiperligao"/>
@@ -1405,7 +1421,7 @@
                 <w:noProof/>
                 <w:webHidden/>
               </w:rPr>
-              <w:instrText xml:space="preserve"> PAGEREF _Toc134128746 \h </w:instrText>
+              <w:instrText xml:space="preserve"> PAGEREF _Toc134192545 \h </w:instrText>
             </w:r>
             <w:r>
               <w:rPr>
@@ -1456,7 +1472,7 @@
               <w14:ligatures w14:val="standardContextual"/>
             </w:rPr>
           </w:pPr>
-          <w:hyperlink w:anchor="_Toc134128747" w:history="1">
+          <w:hyperlink w:anchor="_Toc134192546" w:history="1">
             <w:r>
               <w:rPr>
                 <w:rStyle w:val="Hiperligao"/>
@@ -1505,7 +1521,7 @@
                 <w:noProof/>
                 <w:webHidden/>
               </w:rPr>
-              <w:instrText xml:space="preserve"> PAGEREF _Toc134128747 \h </w:instrText>
+              <w:instrText xml:space="preserve"> PAGEREF _Toc134192546 \h </w:instrText>
             </w:r>
             <w:r>
               <w:rPr>
@@ -1556,7 +1572,7 @@
               <w14:ligatures w14:val="standardContextual"/>
             </w:rPr>
           </w:pPr>
-          <w:hyperlink w:anchor="_Toc134128748" w:history="1">
+          <w:hyperlink w:anchor="_Toc134192547" w:history="1">
             <w:r>
               <w:rPr>
                 <w:rStyle w:val="Hiperligao"/>
@@ -1605,7 +1621,7 @@
                 <w:noProof/>
                 <w:webHidden/>
               </w:rPr>
-              <w:instrText xml:space="preserve"> PAGEREF _Toc134128748 \h </w:instrText>
+              <w:instrText xml:space="preserve"> PAGEREF _Toc134192547 \h </w:instrText>
             </w:r>
             <w:r>
               <w:rPr>
@@ -1656,7 +1672,7 @@
               <w14:ligatures w14:val="standardContextual"/>
             </w:rPr>
           </w:pPr>
-          <w:hyperlink w:anchor="_Toc134128749" w:history="1">
+          <w:hyperlink w:anchor="_Toc134192548" w:history="1">
             <w:r>
               <w:rPr>
                 <w:rStyle w:val="Hiperligao"/>
@@ -1705,7 +1721,7 @@
                 <w:noProof/>
                 <w:webHidden/>
               </w:rPr>
-              <w:instrText xml:space="preserve"> PAGEREF _Toc134128749 \h </w:instrText>
+              <w:instrText xml:space="preserve"> PAGEREF _Toc134192548 \h </w:instrText>
             </w:r>
             <w:r>
               <w:rPr>
@@ -1757,10 +1773,12 @@
               <w14:ligatures w14:val="standardContextual"/>
             </w:rPr>
           </w:pPr>
-          <w:hyperlink w:anchor="_Toc134128750" w:history="1">
+          <w:hyperlink w:anchor="_Toc134192549" w:history="1">
             <w:r>
               <w:rPr>
                 <w:rStyle w:val="Hiperligao"/>
+                <w:b w:val="0"/>
+                <w:bCs w:val="0"/>
                 <w:noProof/>
               </w:rPr>
               <w:t>a.</w:t>
@@ -1783,12 +1801,16 @@
             <w:r>
               <w:rPr>
                 <w:rStyle w:val="Hiperligao"/>
+                <w:b w:val="0"/>
+                <w:bCs w:val="0"/>
                 <w:noProof/>
               </w:rPr>
               <w:t>Criar o modelo físico</w:t>
             </w:r>
             <w:r>
               <w:rPr>
+                <w:b w:val="0"/>
+                <w:bCs w:val="0"/>
                 <w:noProof/>
                 <w:webHidden/>
               </w:rPr>
@@ -1796,6 +1818,8 @@
             </w:r>
             <w:r>
               <w:rPr>
+                <w:b w:val="0"/>
+                <w:bCs w:val="0"/>
                 <w:noProof/>
                 <w:webHidden/>
               </w:rPr>
@@ -1803,19 +1827,25 @@
             </w:r>
             <w:r>
               <w:rPr>
-                <w:noProof/>
-                <w:webHidden/>
-              </w:rPr>
-              <w:instrText xml:space="preserve"> PAGEREF _Toc134128750 \h </w:instrText>
-            </w:r>
-            <w:r>
-              <w:rPr>
-                <w:noProof/>
-                <w:webHidden/>
-              </w:rPr>
-            </w:r>
-            <w:r>
-              <w:rPr>
+                <w:b w:val="0"/>
+                <w:bCs w:val="0"/>
+                <w:noProof/>
+                <w:webHidden/>
+              </w:rPr>
+              <w:instrText xml:space="preserve"> PAGEREF _Toc134192549 \h </w:instrText>
+            </w:r>
+            <w:r>
+              <w:rPr>
+                <w:b w:val="0"/>
+                <w:bCs w:val="0"/>
+                <w:noProof/>
+                <w:webHidden/>
+              </w:rPr>
+            </w:r>
+            <w:r>
+              <w:rPr>
+                <w:b w:val="0"/>
+                <w:bCs w:val="0"/>
                 <w:noProof/>
                 <w:webHidden/>
               </w:rPr>
@@ -1823,6 +1853,8 @@
             </w:r>
             <w:r>
               <w:rPr>
+                <w:b w:val="0"/>
+                <w:bCs w:val="0"/>
                 <w:noProof/>
                 <w:webHidden/>
               </w:rPr>
@@ -1830,6 +1862,8 @@
             </w:r>
             <w:r>
               <w:rPr>
+                <w:b w:val="0"/>
+                <w:bCs w:val="0"/>
                 <w:noProof/>
                 <w:webHidden/>
               </w:rPr>
@@ -1858,10 +1892,12 @@
               <w14:ligatures w14:val="standardContextual"/>
             </w:rPr>
           </w:pPr>
-          <w:hyperlink w:anchor="_Toc134128751" w:history="1">
+          <w:hyperlink w:anchor="_Toc134192550" w:history="1">
             <w:r>
               <w:rPr>
                 <w:rStyle w:val="Hiperligao"/>
+                <w:b w:val="0"/>
+                <w:bCs w:val="0"/>
                 <w:noProof/>
               </w:rPr>
               <w:t>b.</w:t>
@@ -1884,12 +1920,16 @@
             <w:r>
               <w:rPr>
                 <w:rStyle w:val="Hiperligao"/>
+                <w:b w:val="0"/>
+                <w:bCs w:val="0"/>
                 <w:noProof/>
               </w:rPr>
               <w:t>Remover o modelo físico</w:t>
             </w:r>
             <w:r>
               <w:rPr>
+                <w:b w:val="0"/>
+                <w:bCs w:val="0"/>
                 <w:noProof/>
                 <w:webHidden/>
               </w:rPr>
@@ -1897,6 +1937,8 @@
             </w:r>
             <w:r>
               <w:rPr>
+                <w:b w:val="0"/>
+                <w:bCs w:val="0"/>
                 <w:noProof/>
                 <w:webHidden/>
               </w:rPr>
@@ -1904,19 +1946,25 @@
             </w:r>
             <w:r>
               <w:rPr>
-                <w:noProof/>
-                <w:webHidden/>
-              </w:rPr>
-              <w:instrText xml:space="preserve"> PAGEREF _Toc134128751 \h </w:instrText>
-            </w:r>
-            <w:r>
-              <w:rPr>
-                <w:noProof/>
-                <w:webHidden/>
-              </w:rPr>
-            </w:r>
-            <w:r>
-              <w:rPr>
+                <w:b w:val="0"/>
+                <w:bCs w:val="0"/>
+                <w:noProof/>
+                <w:webHidden/>
+              </w:rPr>
+              <w:instrText xml:space="preserve"> PAGEREF _Toc134192550 \h </w:instrText>
+            </w:r>
+            <w:r>
+              <w:rPr>
+                <w:b w:val="0"/>
+                <w:bCs w:val="0"/>
+                <w:noProof/>
+                <w:webHidden/>
+              </w:rPr>
+            </w:r>
+            <w:r>
+              <w:rPr>
+                <w:b w:val="0"/>
+                <w:bCs w:val="0"/>
                 <w:noProof/>
                 <w:webHidden/>
               </w:rPr>
@@ -1924,6 +1972,8 @@
             </w:r>
             <w:r>
               <w:rPr>
+                <w:b w:val="0"/>
+                <w:bCs w:val="0"/>
                 <w:noProof/>
                 <w:webHidden/>
               </w:rPr>
@@ -1931,6 +1981,8 @@
             </w:r>
             <w:r>
               <w:rPr>
+                <w:b w:val="0"/>
+                <w:bCs w:val="0"/>
                 <w:noProof/>
                 <w:webHidden/>
               </w:rPr>
@@ -1959,10 +2011,12 @@
               <w14:ligatures w14:val="standardContextual"/>
             </w:rPr>
           </w:pPr>
-          <w:hyperlink w:anchor="_Toc134128752" w:history="1">
+          <w:hyperlink w:anchor="_Toc134192551" w:history="1">
             <w:r>
               <w:rPr>
                 <w:rStyle w:val="Hiperligao"/>
+                <w:b w:val="0"/>
+                <w:bCs w:val="0"/>
                 <w:noProof/>
               </w:rPr>
               <w:t>c.</w:t>
@@ -1985,12 +2039,16 @@
             <w:r>
               <w:rPr>
                 <w:rStyle w:val="Hiperligao"/>
+                <w:b w:val="0"/>
+                <w:bCs w:val="0"/>
                 <w:noProof/>
               </w:rPr>
               <w:t>Preenchimento inicial da base de dados</w:t>
             </w:r>
             <w:r>
               <w:rPr>
+                <w:b w:val="0"/>
+                <w:bCs w:val="0"/>
                 <w:noProof/>
                 <w:webHidden/>
               </w:rPr>
@@ -1998,6 +2056,8 @@
             </w:r>
             <w:r>
               <w:rPr>
+                <w:b w:val="0"/>
+                <w:bCs w:val="0"/>
                 <w:noProof/>
                 <w:webHidden/>
               </w:rPr>
@@ -2005,19 +2065,25 @@
             </w:r>
             <w:r>
               <w:rPr>
-                <w:noProof/>
-                <w:webHidden/>
-              </w:rPr>
-              <w:instrText xml:space="preserve"> PAGEREF _Toc134128752 \h </w:instrText>
-            </w:r>
-            <w:r>
-              <w:rPr>
-                <w:noProof/>
-                <w:webHidden/>
-              </w:rPr>
-            </w:r>
-            <w:r>
-              <w:rPr>
+                <w:b w:val="0"/>
+                <w:bCs w:val="0"/>
+                <w:noProof/>
+                <w:webHidden/>
+              </w:rPr>
+              <w:instrText xml:space="preserve"> PAGEREF _Toc134192551 \h </w:instrText>
+            </w:r>
+            <w:r>
+              <w:rPr>
+                <w:b w:val="0"/>
+                <w:bCs w:val="0"/>
+                <w:noProof/>
+                <w:webHidden/>
+              </w:rPr>
+            </w:r>
+            <w:r>
+              <w:rPr>
+                <w:b w:val="0"/>
+                <w:bCs w:val="0"/>
                 <w:noProof/>
                 <w:webHidden/>
               </w:rPr>
@@ -2025,6 +2091,8 @@
             </w:r>
             <w:r>
               <w:rPr>
+                <w:b w:val="0"/>
+                <w:bCs w:val="0"/>
                 <w:noProof/>
                 <w:webHidden/>
               </w:rPr>
@@ -2032,6 +2100,8 @@
             </w:r>
             <w:r>
               <w:rPr>
+                <w:b w:val="0"/>
+                <w:bCs w:val="0"/>
                 <w:noProof/>
                 <w:webHidden/>
               </w:rPr>
@@ -2060,10 +2130,12 @@
               <w14:ligatures w14:val="standardContextual"/>
             </w:rPr>
           </w:pPr>
-          <w:hyperlink w:anchor="_Toc134128753" w:history="1">
+          <w:hyperlink w:anchor="_Toc134192552" w:history="1">
             <w:r>
               <w:rPr>
                 <w:rStyle w:val="Hiperligao"/>
+                <w:b w:val="0"/>
+                <w:bCs w:val="0"/>
                 <w:noProof/>
               </w:rPr>
               <w:t>d.</w:t>
@@ -2086,12 +2158,16 @@
             <w:r>
               <w:rPr>
                 <w:rStyle w:val="Hiperligao"/>
+                <w:b w:val="0"/>
+                <w:bCs w:val="0"/>
                 <w:noProof/>
               </w:rPr>
               <w:t>Mecanismos para criar, desativar e banir o jogador</w:t>
             </w:r>
             <w:r>
               <w:rPr>
+                <w:b w:val="0"/>
+                <w:bCs w:val="0"/>
                 <w:noProof/>
                 <w:webHidden/>
               </w:rPr>
@@ -2099,6 +2175,8 @@
             </w:r>
             <w:r>
               <w:rPr>
+                <w:b w:val="0"/>
+                <w:bCs w:val="0"/>
                 <w:noProof/>
                 <w:webHidden/>
               </w:rPr>
@@ -2106,19 +2184,25 @@
             </w:r>
             <w:r>
               <w:rPr>
-                <w:noProof/>
-                <w:webHidden/>
-              </w:rPr>
-              <w:instrText xml:space="preserve"> PAGEREF _Toc134128753 \h </w:instrText>
-            </w:r>
-            <w:r>
-              <w:rPr>
-                <w:noProof/>
-                <w:webHidden/>
-              </w:rPr>
-            </w:r>
-            <w:r>
-              <w:rPr>
+                <w:b w:val="0"/>
+                <w:bCs w:val="0"/>
+                <w:noProof/>
+                <w:webHidden/>
+              </w:rPr>
+              <w:instrText xml:space="preserve"> PAGEREF _Toc134192552 \h </w:instrText>
+            </w:r>
+            <w:r>
+              <w:rPr>
+                <w:b w:val="0"/>
+                <w:bCs w:val="0"/>
+                <w:noProof/>
+                <w:webHidden/>
+              </w:rPr>
+            </w:r>
+            <w:r>
+              <w:rPr>
+                <w:b w:val="0"/>
+                <w:bCs w:val="0"/>
                 <w:noProof/>
                 <w:webHidden/>
               </w:rPr>
@@ -2126,6 +2210,8 @@
             </w:r>
             <w:r>
               <w:rPr>
+                <w:b w:val="0"/>
+                <w:bCs w:val="0"/>
                 <w:noProof/>
                 <w:webHidden/>
               </w:rPr>
@@ -2133,6 +2219,8 @@
             </w:r>
             <w:r>
               <w:rPr>
+                <w:b w:val="0"/>
+                <w:bCs w:val="0"/>
                 <w:noProof/>
                 <w:webHidden/>
               </w:rPr>
@@ -2161,10 +2249,12 @@
               <w14:ligatures w14:val="standardContextual"/>
             </w:rPr>
           </w:pPr>
-          <w:hyperlink w:anchor="_Toc134128754" w:history="1">
+          <w:hyperlink w:anchor="_Toc134192553" w:history="1">
             <w:r>
               <w:rPr>
                 <w:rStyle w:val="Hiperligao"/>
+                <w:b w:val="0"/>
+                <w:bCs w:val="0"/>
                 <w:noProof/>
               </w:rPr>
               <w:t>e.</w:t>
@@ -2187,12 +2277,16 @@
             <w:r>
               <w:rPr>
                 <w:rStyle w:val="Hiperligao"/>
+                <w:b w:val="0"/>
+                <w:bCs w:val="0"/>
                 <w:noProof/>
               </w:rPr>
               <w:t>Criar a função para obter o total de pontos por jogador</w:t>
             </w:r>
             <w:r>
               <w:rPr>
+                <w:b w:val="0"/>
+                <w:bCs w:val="0"/>
                 <w:noProof/>
                 <w:webHidden/>
               </w:rPr>
@@ -2200,6 +2294,8 @@
             </w:r>
             <w:r>
               <w:rPr>
+                <w:b w:val="0"/>
+                <w:bCs w:val="0"/>
                 <w:noProof/>
                 <w:webHidden/>
               </w:rPr>
@@ -2207,19 +2303,25 @@
             </w:r>
             <w:r>
               <w:rPr>
-                <w:noProof/>
-                <w:webHidden/>
-              </w:rPr>
-              <w:instrText xml:space="preserve"> PAGEREF _Toc134128754 \h </w:instrText>
-            </w:r>
-            <w:r>
-              <w:rPr>
-                <w:noProof/>
-                <w:webHidden/>
-              </w:rPr>
-            </w:r>
-            <w:r>
-              <w:rPr>
+                <w:b w:val="0"/>
+                <w:bCs w:val="0"/>
+                <w:noProof/>
+                <w:webHidden/>
+              </w:rPr>
+              <w:instrText xml:space="preserve"> PAGEREF _Toc134192553 \h </w:instrText>
+            </w:r>
+            <w:r>
+              <w:rPr>
+                <w:b w:val="0"/>
+                <w:bCs w:val="0"/>
+                <w:noProof/>
+                <w:webHidden/>
+              </w:rPr>
+            </w:r>
+            <w:r>
+              <w:rPr>
+                <w:b w:val="0"/>
+                <w:bCs w:val="0"/>
                 <w:noProof/>
                 <w:webHidden/>
               </w:rPr>
@@ -2227,6 +2329,8 @@
             </w:r>
             <w:r>
               <w:rPr>
+                <w:b w:val="0"/>
+                <w:bCs w:val="0"/>
                 <w:noProof/>
                 <w:webHidden/>
               </w:rPr>
@@ -2234,6 +2338,8 @@
             </w:r>
             <w:r>
               <w:rPr>
+                <w:b w:val="0"/>
+                <w:bCs w:val="0"/>
                 <w:noProof/>
                 <w:webHidden/>
               </w:rPr>
@@ -2262,10 +2368,12 @@
               <w14:ligatures w14:val="standardContextual"/>
             </w:rPr>
           </w:pPr>
-          <w:hyperlink w:anchor="_Toc134128755" w:history="1">
+          <w:hyperlink w:anchor="_Toc134192554" w:history="1">
             <w:r>
               <w:rPr>
                 <w:rStyle w:val="Hiperligao"/>
+                <w:b w:val="0"/>
+                <w:bCs w:val="0"/>
                 <w:noProof/>
               </w:rPr>
               <w:t>f.</w:t>
@@ -2288,12 +2396,16 @@
             <w:r>
               <w:rPr>
                 <w:rStyle w:val="Hiperligao"/>
+                <w:b w:val="0"/>
+                <w:bCs w:val="0"/>
                 <w:noProof/>
               </w:rPr>
               <w:t>Criar a função para obter o total de jogos por jogador</w:t>
             </w:r>
             <w:r>
               <w:rPr>
+                <w:b w:val="0"/>
+                <w:bCs w:val="0"/>
                 <w:noProof/>
                 <w:webHidden/>
               </w:rPr>
@@ -2301,6 +2413,8 @@
             </w:r>
             <w:r>
               <w:rPr>
+                <w:b w:val="0"/>
+                <w:bCs w:val="0"/>
                 <w:noProof/>
                 <w:webHidden/>
               </w:rPr>
@@ -2308,19 +2422,25 @@
             </w:r>
             <w:r>
               <w:rPr>
-                <w:noProof/>
-                <w:webHidden/>
-              </w:rPr>
-              <w:instrText xml:space="preserve"> PAGEREF _Toc134128755 \h </w:instrText>
-            </w:r>
-            <w:r>
-              <w:rPr>
-                <w:noProof/>
-                <w:webHidden/>
-              </w:rPr>
-            </w:r>
-            <w:r>
-              <w:rPr>
+                <w:b w:val="0"/>
+                <w:bCs w:val="0"/>
+                <w:noProof/>
+                <w:webHidden/>
+              </w:rPr>
+              <w:instrText xml:space="preserve"> PAGEREF _Toc134192554 \h </w:instrText>
+            </w:r>
+            <w:r>
+              <w:rPr>
+                <w:b w:val="0"/>
+                <w:bCs w:val="0"/>
+                <w:noProof/>
+                <w:webHidden/>
+              </w:rPr>
+            </w:r>
+            <w:r>
+              <w:rPr>
+                <w:b w:val="0"/>
+                <w:bCs w:val="0"/>
                 <w:noProof/>
                 <w:webHidden/>
               </w:rPr>
@@ -2328,6 +2448,8 @@
             </w:r>
             <w:r>
               <w:rPr>
+                <w:b w:val="0"/>
+                <w:bCs w:val="0"/>
                 <w:noProof/>
                 <w:webHidden/>
               </w:rPr>
@@ -2335,6 +2457,8 @@
             </w:r>
             <w:r>
               <w:rPr>
+                <w:b w:val="0"/>
+                <w:bCs w:val="0"/>
                 <w:noProof/>
                 <w:webHidden/>
               </w:rPr>
@@ -2363,10 +2487,12 @@
               <w14:ligatures w14:val="standardContextual"/>
             </w:rPr>
           </w:pPr>
-          <w:hyperlink w:anchor="_Toc134128756" w:history="1">
+          <w:hyperlink w:anchor="_Toc134192555" w:history="1">
             <w:r>
               <w:rPr>
                 <w:rStyle w:val="Hiperligao"/>
+                <w:b w:val="0"/>
+                <w:bCs w:val="0"/>
                 <w:noProof/>
               </w:rPr>
               <w:t>g.</w:t>
@@ -2389,12 +2515,16 @@
             <w:r>
               <w:rPr>
                 <w:rStyle w:val="Hiperligao"/>
+                <w:b w:val="0"/>
+                <w:bCs w:val="0"/>
                 <w:noProof/>
               </w:rPr>
               <w:t>Criar a função para obter o total de pontos num jogo por jogador</w:t>
             </w:r>
             <w:r>
               <w:rPr>
+                <w:b w:val="0"/>
+                <w:bCs w:val="0"/>
                 <w:noProof/>
                 <w:webHidden/>
               </w:rPr>
@@ -2402,6 +2532,8 @@
             </w:r>
             <w:r>
               <w:rPr>
+                <w:b w:val="0"/>
+                <w:bCs w:val="0"/>
                 <w:noProof/>
                 <w:webHidden/>
               </w:rPr>
@@ -2409,19 +2541,25 @@
             </w:r>
             <w:r>
               <w:rPr>
-                <w:noProof/>
-                <w:webHidden/>
-              </w:rPr>
-              <w:instrText xml:space="preserve"> PAGEREF _Toc134128756 \h </w:instrText>
-            </w:r>
-            <w:r>
-              <w:rPr>
-                <w:noProof/>
-                <w:webHidden/>
-              </w:rPr>
-            </w:r>
-            <w:r>
-              <w:rPr>
+                <w:b w:val="0"/>
+                <w:bCs w:val="0"/>
+                <w:noProof/>
+                <w:webHidden/>
+              </w:rPr>
+              <w:instrText xml:space="preserve"> PAGEREF _Toc134192555 \h </w:instrText>
+            </w:r>
+            <w:r>
+              <w:rPr>
+                <w:b w:val="0"/>
+                <w:bCs w:val="0"/>
+                <w:noProof/>
+                <w:webHidden/>
+              </w:rPr>
+            </w:r>
+            <w:r>
+              <w:rPr>
+                <w:b w:val="0"/>
+                <w:bCs w:val="0"/>
                 <w:noProof/>
                 <w:webHidden/>
               </w:rPr>
@@ -2429,13 +2567,17 @@
             </w:r>
             <w:r>
               <w:rPr>
-                <w:noProof/>
-                <w:webHidden/>
-              </w:rPr>
-              <w:t>8</w:t>
-            </w:r>
-            <w:r>
-              <w:rPr>
+                <w:b w:val="0"/>
+                <w:bCs w:val="0"/>
+                <w:noProof/>
+                <w:webHidden/>
+              </w:rPr>
+              <w:t>9</w:t>
+            </w:r>
+            <w:r>
+              <w:rPr>
+                <w:b w:val="0"/>
+                <w:bCs w:val="0"/>
                 <w:noProof/>
                 <w:webHidden/>
               </w:rPr>
@@ -2464,10 +2606,12 @@
               <w14:ligatures w14:val="standardContextual"/>
             </w:rPr>
           </w:pPr>
-          <w:hyperlink w:anchor="_Toc134128757" w:history="1">
+          <w:hyperlink w:anchor="_Toc134192556" w:history="1">
             <w:r>
               <w:rPr>
                 <w:rStyle w:val="Hiperligao"/>
+                <w:b w:val="0"/>
+                <w:bCs w:val="0"/>
                 <w:noProof/>
               </w:rPr>
               <w:t>h.</w:t>
@@ -2490,12 +2634,16 @@
             <w:r>
               <w:rPr>
                 <w:rStyle w:val="Hiperligao"/>
+                <w:b w:val="0"/>
+                <w:bCs w:val="0"/>
                 <w:noProof/>
               </w:rPr>
               <w:t>Criar o procedimento armazenado para associar um crachá</w:t>
             </w:r>
             <w:r>
               <w:rPr>
+                <w:b w:val="0"/>
+                <w:bCs w:val="0"/>
                 <w:noProof/>
                 <w:webHidden/>
               </w:rPr>
@@ -2503,6 +2651,8 @@
             </w:r>
             <w:r>
               <w:rPr>
+                <w:b w:val="0"/>
+                <w:bCs w:val="0"/>
                 <w:noProof/>
                 <w:webHidden/>
               </w:rPr>
@@ -2510,19 +2660,25 @@
             </w:r>
             <w:r>
               <w:rPr>
-                <w:noProof/>
-                <w:webHidden/>
-              </w:rPr>
-              <w:instrText xml:space="preserve"> PAGEREF _Toc134128757 \h </w:instrText>
-            </w:r>
-            <w:r>
-              <w:rPr>
-                <w:noProof/>
-                <w:webHidden/>
-              </w:rPr>
-            </w:r>
-            <w:r>
-              <w:rPr>
+                <w:b w:val="0"/>
+                <w:bCs w:val="0"/>
+                <w:noProof/>
+                <w:webHidden/>
+              </w:rPr>
+              <w:instrText xml:space="preserve"> PAGEREF _Toc134192556 \h </w:instrText>
+            </w:r>
+            <w:r>
+              <w:rPr>
+                <w:b w:val="0"/>
+                <w:bCs w:val="0"/>
+                <w:noProof/>
+                <w:webHidden/>
+              </w:rPr>
+            </w:r>
+            <w:r>
+              <w:rPr>
+                <w:b w:val="0"/>
+                <w:bCs w:val="0"/>
                 <w:noProof/>
                 <w:webHidden/>
               </w:rPr>
@@ -2530,13 +2686,17 @@
             </w:r>
             <w:r>
               <w:rPr>
-                <w:noProof/>
-                <w:webHidden/>
-              </w:rPr>
-              <w:t>8</w:t>
-            </w:r>
-            <w:r>
-              <w:rPr>
+                <w:b w:val="0"/>
+                <w:bCs w:val="0"/>
+                <w:noProof/>
+                <w:webHidden/>
+              </w:rPr>
+              <w:t>9</w:t>
+            </w:r>
+            <w:r>
+              <w:rPr>
+                <w:b w:val="0"/>
+                <w:bCs w:val="0"/>
                 <w:noProof/>
                 <w:webHidden/>
               </w:rPr>
@@ -2565,10 +2725,12 @@
               <w14:ligatures w14:val="standardContextual"/>
             </w:rPr>
           </w:pPr>
-          <w:hyperlink w:anchor="_Toc134128758" w:history="1">
+          <w:hyperlink w:anchor="_Toc134192557" w:history="1">
             <w:r>
               <w:rPr>
                 <w:rStyle w:val="Hiperligao"/>
+                <w:b w:val="0"/>
+                <w:bCs w:val="0"/>
                 <w:noProof/>
               </w:rPr>
               <w:t>i.</w:t>
@@ -2591,12 +2753,16 @@
             <w:r>
               <w:rPr>
                 <w:rStyle w:val="Hiperligao"/>
+                <w:b w:val="0"/>
+                <w:bCs w:val="0"/>
                 <w:noProof/>
               </w:rPr>
               <w:t>Criar o procedimento armazenado para iniciar uma conversa</w:t>
             </w:r>
             <w:r>
               <w:rPr>
+                <w:b w:val="0"/>
+                <w:bCs w:val="0"/>
                 <w:noProof/>
                 <w:webHidden/>
               </w:rPr>
@@ -2604,6 +2770,8 @@
             </w:r>
             <w:r>
               <w:rPr>
+                <w:b w:val="0"/>
+                <w:bCs w:val="0"/>
                 <w:noProof/>
                 <w:webHidden/>
               </w:rPr>
@@ -2611,19 +2779,25 @@
             </w:r>
             <w:r>
               <w:rPr>
-                <w:noProof/>
-                <w:webHidden/>
-              </w:rPr>
-              <w:instrText xml:space="preserve"> PAGEREF _Toc134128758 \h </w:instrText>
-            </w:r>
-            <w:r>
-              <w:rPr>
-                <w:noProof/>
-                <w:webHidden/>
-              </w:rPr>
-            </w:r>
-            <w:r>
-              <w:rPr>
+                <w:b w:val="0"/>
+                <w:bCs w:val="0"/>
+                <w:noProof/>
+                <w:webHidden/>
+              </w:rPr>
+              <w:instrText xml:space="preserve"> PAGEREF _Toc134192557 \h </w:instrText>
+            </w:r>
+            <w:r>
+              <w:rPr>
+                <w:b w:val="0"/>
+                <w:bCs w:val="0"/>
+                <w:noProof/>
+                <w:webHidden/>
+              </w:rPr>
+            </w:r>
+            <w:r>
+              <w:rPr>
+                <w:b w:val="0"/>
+                <w:bCs w:val="0"/>
                 <w:noProof/>
                 <w:webHidden/>
               </w:rPr>
@@ -2631,13 +2805,17 @@
             </w:r>
             <w:r>
               <w:rPr>
-                <w:noProof/>
-                <w:webHidden/>
-              </w:rPr>
-              <w:t>8</w:t>
-            </w:r>
-            <w:r>
-              <w:rPr>
+                <w:b w:val="0"/>
+                <w:bCs w:val="0"/>
+                <w:noProof/>
+                <w:webHidden/>
+              </w:rPr>
+              <w:t>10</w:t>
+            </w:r>
+            <w:r>
+              <w:rPr>
+                <w:b w:val="0"/>
+                <w:bCs w:val="0"/>
                 <w:noProof/>
                 <w:webHidden/>
               </w:rPr>
@@ -2666,10 +2844,12 @@
               <w14:ligatures w14:val="standardContextual"/>
             </w:rPr>
           </w:pPr>
-          <w:hyperlink w:anchor="_Toc134128759" w:history="1">
+          <w:hyperlink w:anchor="_Toc134192558" w:history="1">
             <w:r>
               <w:rPr>
                 <w:rStyle w:val="Hiperligao"/>
+                <w:b w:val="0"/>
+                <w:bCs w:val="0"/>
                 <w:noProof/>
               </w:rPr>
               <w:t>j.</w:t>
@@ -2692,12 +2872,16 @@
             <w:r>
               <w:rPr>
                 <w:rStyle w:val="Hiperligao"/>
+                <w:b w:val="0"/>
+                <w:bCs w:val="0"/>
                 <w:noProof/>
               </w:rPr>
               <w:t>Criar o procedimento armazenado para juntar um jogador a uma conversa</w:t>
             </w:r>
             <w:r>
               <w:rPr>
+                <w:b w:val="0"/>
+                <w:bCs w:val="0"/>
                 <w:noProof/>
                 <w:webHidden/>
               </w:rPr>
@@ -2705,6 +2889,8 @@
             </w:r>
             <w:r>
               <w:rPr>
+                <w:b w:val="0"/>
+                <w:bCs w:val="0"/>
                 <w:noProof/>
                 <w:webHidden/>
               </w:rPr>
@@ -2712,19 +2898,25 @@
             </w:r>
             <w:r>
               <w:rPr>
-                <w:noProof/>
-                <w:webHidden/>
-              </w:rPr>
-              <w:instrText xml:space="preserve"> PAGEREF _Toc134128759 \h </w:instrText>
-            </w:r>
-            <w:r>
-              <w:rPr>
-                <w:noProof/>
-                <w:webHidden/>
-              </w:rPr>
-            </w:r>
-            <w:r>
-              <w:rPr>
+                <w:b w:val="0"/>
+                <w:bCs w:val="0"/>
+                <w:noProof/>
+                <w:webHidden/>
+              </w:rPr>
+              <w:instrText xml:space="preserve"> PAGEREF _Toc134192558 \h </w:instrText>
+            </w:r>
+            <w:r>
+              <w:rPr>
+                <w:b w:val="0"/>
+                <w:bCs w:val="0"/>
+                <w:noProof/>
+                <w:webHidden/>
+              </w:rPr>
+            </w:r>
+            <w:r>
+              <w:rPr>
+                <w:b w:val="0"/>
+                <w:bCs w:val="0"/>
                 <w:noProof/>
                 <w:webHidden/>
               </w:rPr>
@@ -2732,13 +2924,17 @@
             </w:r>
             <w:r>
               <w:rPr>
-                <w:noProof/>
-                <w:webHidden/>
-              </w:rPr>
-              <w:t>9</w:t>
-            </w:r>
-            <w:r>
-              <w:rPr>
+                <w:b w:val="0"/>
+                <w:bCs w:val="0"/>
+                <w:noProof/>
+                <w:webHidden/>
+              </w:rPr>
+              <w:t>10</w:t>
+            </w:r>
+            <w:r>
+              <w:rPr>
+                <w:b w:val="0"/>
+                <w:bCs w:val="0"/>
                 <w:noProof/>
                 <w:webHidden/>
               </w:rPr>
@@ -2767,10 +2963,12 @@
               <w14:ligatures w14:val="standardContextual"/>
             </w:rPr>
           </w:pPr>
-          <w:hyperlink w:anchor="_Toc134128760" w:history="1">
+          <w:hyperlink w:anchor="_Toc134192559" w:history="1">
             <w:r>
               <w:rPr>
                 <w:rStyle w:val="Hiperligao"/>
+                <w:b w:val="0"/>
+                <w:bCs w:val="0"/>
                 <w:noProof/>
               </w:rPr>
               <w:t>k.</w:t>
@@ -2793,12 +2991,16 @@
             <w:r>
               <w:rPr>
                 <w:rStyle w:val="Hiperligao"/>
+                <w:b w:val="0"/>
+                <w:bCs w:val="0"/>
                 <w:noProof/>
               </w:rPr>
               <w:t>Criar o procedimento armazenado para enviar uma mensagem</w:t>
             </w:r>
             <w:r>
               <w:rPr>
+                <w:b w:val="0"/>
+                <w:bCs w:val="0"/>
                 <w:noProof/>
                 <w:webHidden/>
               </w:rPr>
@@ -2806,6 +3008,8 @@
             </w:r>
             <w:r>
               <w:rPr>
+                <w:b w:val="0"/>
+                <w:bCs w:val="0"/>
                 <w:noProof/>
                 <w:webHidden/>
               </w:rPr>
@@ -2813,19 +3017,25 @@
             </w:r>
             <w:r>
               <w:rPr>
-                <w:noProof/>
-                <w:webHidden/>
-              </w:rPr>
-              <w:instrText xml:space="preserve"> PAGEREF _Toc134128760 \h </w:instrText>
-            </w:r>
-            <w:r>
-              <w:rPr>
-                <w:noProof/>
-                <w:webHidden/>
-              </w:rPr>
-            </w:r>
-            <w:r>
-              <w:rPr>
+                <w:b w:val="0"/>
+                <w:bCs w:val="0"/>
+                <w:noProof/>
+                <w:webHidden/>
+              </w:rPr>
+              <w:instrText xml:space="preserve"> PAGEREF _Toc134192559 \h </w:instrText>
+            </w:r>
+            <w:r>
+              <w:rPr>
+                <w:b w:val="0"/>
+                <w:bCs w:val="0"/>
+                <w:noProof/>
+                <w:webHidden/>
+              </w:rPr>
+            </w:r>
+            <w:r>
+              <w:rPr>
+                <w:b w:val="0"/>
+                <w:bCs w:val="0"/>
                 <w:noProof/>
                 <w:webHidden/>
               </w:rPr>
@@ -2833,13 +3043,17 @@
             </w:r>
             <w:r>
               <w:rPr>
-                <w:noProof/>
-                <w:webHidden/>
-              </w:rPr>
-              <w:t>9</w:t>
-            </w:r>
-            <w:r>
-              <w:rPr>
+                <w:b w:val="0"/>
+                <w:bCs w:val="0"/>
+                <w:noProof/>
+                <w:webHidden/>
+              </w:rPr>
+              <w:t>11</w:t>
+            </w:r>
+            <w:r>
+              <w:rPr>
+                <w:b w:val="0"/>
+                <w:bCs w:val="0"/>
                 <w:noProof/>
                 <w:webHidden/>
               </w:rPr>
@@ -2868,10 +3082,12 @@
               <w14:ligatures w14:val="standardContextual"/>
             </w:rPr>
           </w:pPr>
-          <w:hyperlink w:anchor="_Toc134128761" w:history="1">
+          <w:hyperlink w:anchor="_Toc134192560" w:history="1">
             <w:r>
               <w:rPr>
                 <w:rStyle w:val="Hiperligao"/>
+                <w:b w:val="0"/>
+                <w:bCs w:val="0"/>
                 <w:noProof/>
               </w:rPr>
               <w:t>l.</w:t>
@@ -2894,12 +3110,16 @@
             <w:r>
               <w:rPr>
                 <w:rStyle w:val="Hiperligao"/>
+                <w:b w:val="0"/>
+                <w:bCs w:val="0"/>
                 <w:noProof/>
               </w:rPr>
               <w:t>Criar a vista para aceder à informação total de um jogador</w:t>
             </w:r>
             <w:r>
               <w:rPr>
+                <w:b w:val="0"/>
+                <w:bCs w:val="0"/>
                 <w:noProof/>
                 <w:webHidden/>
               </w:rPr>
@@ -2907,6 +3127,8 @@
             </w:r>
             <w:r>
               <w:rPr>
+                <w:b w:val="0"/>
+                <w:bCs w:val="0"/>
                 <w:noProof/>
                 <w:webHidden/>
               </w:rPr>
@@ -2914,19 +3136,25 @@
             </w:r>
             <w:r>
               <w:rPr>
-                <w:noProof/>
-                <w:webHidden/>
-              </w:rPr>
-              <w:instrText xml:space="preserve"> PAGEREF _Toc134128761 \h </w:instrText>
-            </w:r>
-            <w:r>
-              <w:rPr>
-                <w:noProof/>
-                <w:webHidden/>
-              </w:rPr>
-            </w:r>
-            <w:r>
-              <w:rPr>
+                <w:b w:val="0"/>
+                <w:bCs w:val="0"/>
+                <w:noProof/>
+                <w:webHidden/>
+              </w:rPr>
+              <w:instrText xml:space="preserve"> PAGEREF _Toc134192560 \h </w:instrText>
+            </w:r>
+            <w:r>
+              <w:rPr>
+                <w:b w:val="0"/>
+                <w:bCs w:val="0"/>
+                <w:noProof/>
+                <w:webHidden/>
+              </w:rPr>
+            </w:r>
+            <w:r>
+              <w:rPr>
+                <w:b w:val="0"/>
+                <w:bCs w:val="0"/>
                 <w:noProof/>
                 <w:webHidden/>
               </w:rPr>
@@ -2934,13 +3162,17 @@
             </w:r>
             <w:r>
               <w:rPr>
-                <w:noProof/>
-                <w:webHidden/>
-              </w:rPr>
-              <w:t>9</w:t>
-            </w:r>
-            <w:r>
-              <w:rPr>
+                <w:b w:val="0"/>
+                <w:bCs w:val="0"/>
+                <w:noProof/>
+                <w:webHidden/>
+              </w:rPr>
+              <w:t>11</w:t>
+            </w:r>
+            <w:r>
+              <w:rPr>
+                <w:b w:val="0"/>
+                <w:bCs w:val="0"/>
                 <w:noProof/>
                 <w:webHidden/>
               </w:rPr>
@@ -2969,10 +3201,12 @@
               <w14:ligatures w14:val="standardContextual"/>
             </w:rPr>
           </w:pPr>
-          <w:hyperlink w:anchor="_Toc134128762" w:history="1">
+          <w:hyperlink w:anchor="_Toc134192561" w:history="1">
             <w:r>
               <w:rPr>
                 <w:rStyle w:val="Hiperligao"/>
+                <w:b w:val="0"/>
+                <w:bCs w:val="0"/>
                 <w:noProof/>
               </w:rPr>
               <w:t>m.</w:t>
@@ -2995,12 +3229,16 @@
             <w:r>
               <w:rPr>
                 <w:rStyle w:val="Hiperligao"/>
+                <w:b w:val="0"/>
+                <w:bCs w:val="0"/>
                 <w:noProof/>
               </w:rPr>
               <w:t>Criar os mecanismos necessários para atribuir crachás de forma automática quando uma partida termina</w:t>
             </w:r>
             <w:r>
               <w:rPr>
+                <w:b w:val="0"/>
+                <w:bCs w:val="0"/>
                 <w:noProof/>
                 <w:webHidden/>
               </w:rPr>
@@ -3008,6 +3246,8 @@
             </w:r>
             <w:r>
               <w:rPr>
+                <w:b w:val="0"/>
+                <w:bCs w:val="0"/>
                 <w:noProof/>
                 <w:webHidden/>
               </w:rPr>
@@ -3015,19 +3255,25 @@
             </w:r>
             <w:r>
               <w:rPr>
-                <w:noProof/>
-                <w:webHidden/>
-              </w:rPr>
-              <w:instrText xml:space="preserve"> PAGEREF _Toc134128762 \h </w:instrText>
-            </w:r>
-            <w:r>
-              <w:rPr>
-                <w:noProof/>
-                <w:webHidden/>
-              </w:rPr>
-            </w:r>
-            <w:r>
-              <w:rPr>
+                <w:b w:val="0"/>
+                <w:bCs w:val="0"/>
+                <w:noProof/>
+                <w:webHidden/>
+              </w:rPr>
+              <w:instrText xml:space="preserve"> PAGEREF _Toc134192561 \h </w:instrText>
+            </w:r>
+            <w:r>
+              <w:rPr>
+                <w:b w:val="0"/>
+                <w:bCs w:val="0"/>
+                <w:noProof/>
+                <w:webHidden/>
+              </w:rPr>
+            </w:r>
+            <w:r>
+              <w:rPr>
+                <w:b w:val="0"/>
+                <w:bCs w:val="0"/>
                 <w:noProof/>
                 <w:webHidden/>
               </w:rPr>
@@ -3035,13 +3281,17 @@
             </w:r>
             <w:r>
               <w:rPr>
-                <w:noProof/>
-                <w:webHidden/>
-              </w:rPr>
-              <w:t>9</w:t>
-            </w:r>
-            <w:r>
-              <w:rPr>
+                <w:b w:val="0"/>
+                <w:bCs w:val="0"/>
+                <w:noProof/>
+                <w:webHidden/>
+              </w:rPr>
+              <w:t>12</w:t>
+            </w:r>
+            <w:r>
+              <w:rPr>
+                <w:b w:val="0"/>
+                <w:bCs w:val="0"/>
                 <w:noProof/>
                 <w:webHidden/>
               </w:rPr>
@@ -3070,10 +3320,12 @@
               <w14:ligatures w14:val="standardContextual"/>
             </w:rPr>
           </w:pPr>
-          <w:hyperlink w:anchor="_Toc134128763" w:history="1">
+          <w:hyperlink w:anchor="_Toc134192562" w:history="1">
             <w:r>
               <w:rPr>
                 <w:rStyle w:val="Hiperligao"/>
+                <w:b w:val="0"/>
+                <w:bCs w:val="0"/>
                 <w:noProof/>
               </w:rPr>
               <w:t>n.</w:t>
@@ -3096,12 +3348,16 @@
             <w:r>
               <w:rPr>
                 <w:rStyle w:val="Hiperligao"/>
+                <w:b w:val="0"/>
+                <w:bCs w:val="0"/>
                 <w:noProof/>
               </w:rPr>
               <w:t>Criar os mecanismos necessários para banir os jogadores que constem na vista “jogadorTotalInfo”</w:t>
             </w:r>
             <w:r>
               <w:rPr>
+                <w:b w:val="0"/>
+                <w:bCs w:val="0"/>
                 <w:noProof/>
                 <w:webHidden/>
               </w:rPr>
@@ -3109,6 +3365,8 @@
             </w:r>
             <w:r>
               <w:rPr>
+                <w:b w:val="0"/>
+                <w:bCs w:val="0"/>
                 <w:noProof/>
                 <w:webHidden/>
               </w:rPr>
@@ -3116,19 +3374,25 @@
             </w:r>
             <w:r>
               <w:rPr>
-                <w:noProof/>
-                <w:webHidden/>
-              </w:rPr>
-              <w:instrText xml:space="preserve"> PAGEREF _Toc134128763 \h </w:instrText>
-            </w:r>
-            <w:r>
-              <w:rPr>
-                <w:noProof/>
-                <w:webHidden/>
-              </w:rPr>
-            </w:r>
-            <w:r>
-              <w:rPr>
+                <w:b w:val="0"/>
+                <w:bCs w:val="0"/>
+                <w:noProof/>
+                <w:webHidden/>
+              </w:rPr>
+              <w:instrText xml:space="preserve"> PAGEREF _Toc134192562 \h </w:instrText>
+            </w:r>
+            <w:r>
+              <w:rPr>
+                <w:b w:val="0"/>
+                <w:bCs w:val="0"/>
+                <w:noProof/>
+                <w:webHidden/>
+              </w:rPr>
+            </w:r>
+            <w:r>
+              <w:rPr>
+                <w:b w:val="0"/>
+                <w:bCs w:val="0"/>
                 <w:noProof/>
                 <w:webHidden/>
               </w:rPr>
@@ -3136,13 +3400,17 @@
             </w:r>
             <w:r>
               <w:rPr>
-                <w:noProof/>
-                <w:webHidden/>
-              </w:rPr>
-              <w:t>9</w:t>
-            </w:r>
-            <w:r>
-              <w:rPr>
+                <w:b w:val="0"/>
+                <w:bCs w:val="0"/>
+                <w:noProof/>
+                <w:webHidden/>
+              </w:rPr>
+              <w:t>12</w:t>
+            </w:r>
+            <w:r>
+              <w:rPr>
+                <w:b w:val="0"/>
+                <w:bCs w:val="0"/>
                 <w:noProof/>
                 <w:webHidden/>
               </w:rPr>
@@ -3171,10 +3439,12 @@
               <w14:ligatures w14:val="standardContextual"/>
             </w:rPr>
           </w:pPr>
-          <w:hyperlink w:anchor="_Toc134128764" w:history="1">
+          <w:hyperlink w:anchor="_Toc134192563" w:history="1">
             <w:r>
               <w:rPr>
                 <w:rStyle w:val="Hiperligao"/>
+                <w:b w:val="0"/>
+                <w:bCs w:val="0"/>
                 <w:noProof/>
               </w:rPr>
               <w:t>o.</w:t>
@@ -3197,12 +3467,16 @@
             <w:r>
               <w:rPr>
                 <w:rStyle w:val="Hiperligao"/>
+                <w:b w:val="0"/>
+                <w:bCs w:val="0"/>
                 <w:noProof/>
               </w:rPr>
               <w:t>Testes das funcionalidades</w:t>
             </w:r>
             <w:r>
               <w:rPr>
+                <w:b w:val="0"/>
+                <w:bCs w:val="0"/>
                 <w:noProof/>
                 <w:webHidden/>
               </w:rPr>
@@ -3210,6 +3484,8 @@
             </w:r>
             <w:r>
               <w:rPr>
+                <w:b w:val="0"/>
+                <w:bCs w:val="0"/>
                 <w:noProof/>
                 <w:webHidden/>
               </w:rPr>
@@ -3217,19 +3493,25 @@
             </w:r>
             <w:r>
               <w:rPr>
-                <w:noProof/>
-                <w:webHidden/>
-              </w:rPr>
-              <w:instrText xml:space="preserve"> PAGEREF _Toc134128764 \h </w:instrText>
-            </w:r>
-            <w:r>
-              <w:rPr>
-                <w:noProof/>
-                <w:webHidden/>
-              </w:rPr>
-            </w:r>
-            <w:r>
-              <w:rPr>
+                <w:b w:val="0"/>
+                <w:bCs w:val="0"/>
+                <w:noProof/>
+                <w:webHidden/>
+              </w:rPr>
+              <w:instrText xml:space="preserve"> PAGEREF _Toc134192563 \h </w:instrText>
+            </w:r>
+            <w:r>
+              <w:rPr>
+                <w:b w:val="0"/>
+                <w:bCs w:val="0"/>
+                <w:noProof/>
+                <w:webHidden/>
+              </w:rPr>
+            </w:r>
+            <w:r>
+              <w:rPr>
+                <w:b w:val="0"/>
+                <w:bCs w:val="0"/>
                 <w:noProof/>
                 <w:webHidden/>
               </w:rPr>
@@ -3237,13 +3519,17 @@
             </w:r>
             <w:r>
               <w:rPr>
-                <w:noProof/>
-                <w:webHidden/>
-              </w:rPr>
-              <w:t>10</w:t>
-            </w:r>
-            <w:r>
-              <w:rPr>
+                <w:b w:val="0"/>
+                <w:bCs w:val="0"/>
+                <w:noProof/>
+                <w:webHidden/>
+              </w:rPr>
+              <w:t>12</w:t>
+            </w:r>
+            <w:r>
+              <w:rPr>
+                <w:b w:val="0"/>
+                <w:bCs w:val="0"/>
                 <w:noProof/>
                 <w:webHidden/>
               </w:rPr>
@@ -3271,7 +3557,7 @@
               <w14:ligatures w14:val="standardContextual"/>
             </w:rPr>
           </w:pPr>
-          <w:hyperlink w:anchor="_Toc134128765" w:history="1">
+          <w:hyperlink w:anchor="_Toc134192564" w:history="1">
             <w:r>
               <w:rPr>
                 <w:rStyle w:val="Hiperligao"/>
@@ -3320,7 +3606,7 @@
                 <w:noProof/>
                 <w:webHidden/>
               </w:rPr>
-              <w:instrText xml:space="preserve"> PAGEREF _Toc134128765 \h </w:instrText>
+              <w:instrText xml:space="preserve"> PAGEREF _Toc134192564 \h </w:instrText>
             </w:r>
             <w:r>
               <w:rPr>
@@ -3340,7 +3626,7 @@
                 <w:noProof/>
                 <w:webHidden/>
               </w:rPr>
-              <w:t>11</w:t>
+              <w:t>14</w:t>
             </w:r>
             <w:r>
               <w:rPr>
@@ -3370,7 +3656,7 @@
               <w14:ligatures w14:val="standardContextual"/>
             </w:rPr>
           </w:pPr>
-          <w:hyperlink w:anchor="_Toc134128766" w:history="1">
+          <w:hyperlink w:anchor="_Toc134192565" w:history="1">
             <w:r>
               <w:rPr>
                 <w:rStyle w:val="Hiperligao"/>
@@ -3397,7 +3683,7 @@
                 <w:noProof/>
                 <w:webHidden/>
               </w:rPr>
-              <w:instrText xml:space="preserve"> PAGEREF _Toc134128766 \h </w:instrText>
+              <w:instrText xml:space="preserve"> PAGEREF _Toc134192565 \h </w:instrText>
             </w:r>
             <w:r>
               <w:rPr>
@@ -3417,7 +3703,7 @@
                 <w:noProof/>
                 <w:webHidden/>
               </w:rPr>
-              <w:t>12</w:t>
+              <w:t>15</w:t>
             </w:r>
             <w:r>
               <w:rPr>
@@ -3472,7 +3758,7 @@
         </w:numPr>
       </w:pPr>
       <w:bookmarkStart w:id="6" w:name="_Toc134114596"/>
-      <w:bookmarkStart w:id="7" w:name="_Toc134128746"/>
+      <w:bookmarkStart w:id="7" w:name="_Toc134192545"/>
       <w:r>
         <w:lastRenderedPageBreak/>
         <w:t>Introdução</w:t>
@@ -3668,7 +3954,7 @@
         </w:numPr>
       </w:pPr>
       <w:bookmarkStart w:id="8" w:name="_Toc134114597"/>
-      <w:bookmarkStart w:id="9" w:name="_Toc134128747"/>
+      <w:bookmarkStart w:id="9" w:name="_Toc134192546"/>
       <w:r>
         <w:lastRenderedPageBreak/>
         <w:t>Modelo Relacional</w:t>
@@ -3734,14 +4020,28 @@
         <w:rPr>
           <w:lang w:val="en-US"/>
         </w:rPr>
-        <w:t>r_name</w:t>
-      </w:r>
-      <w:proofErr w:type="spellEnd"/>
+        <w:t>r_</w:t>
+      </w:r>
+      <w:proofErr w:type="gramStart"/>
       <w:r>
         <w:rPr>
           <w:lang w:val="en-US"/>
         </w:rPr>
-        <w:t>[PK]</w:t>
+        <w:t>name</w:t>
+      </w:r>
+      <w:proofErr w:type="spellEnd"/>
+      <w:r>
+        <w:rPr>
+          <w:lang w:val="en-US"/>
+        </w:rPr>
+        <w:t>[</w:t>
+      </w:r>
+      <w:proofErr w:type="gramEnd"/>
+      <w:r>
+        <w:rPr>
+          <w:lang w:val="en-US"/>
+        </w:rPr>
+        <w:t>PK]</w:t>
       </w:r>
       <w:r>
         <w:rPr>
@@ -3824,6 +4124,7 @@
         </w:rPr>
         <w:tab/>
       </w:r>
+      <w:proofErr w:type="gramStart"/>
       <w:r>
         <w:rPr>
           <w:b/>
@@ -3836,7 +4137,14 @@
         <w:rPr>
           <w:lang w:val="en-GB"/>
         </w:rPr>
-        <w:t xml:space="preserve">( id[PK], </w:t>
+        <w:t>( id</w:t>
+      </w:r>
+      <w:proofErr w:type="gramEnd"/>
+      <w:r>
+        <w:rPr>
+          <w:lang w:val="en-GB"/>
+        </w:rPr>
+        <w:t xml:space="preserve">[PK], </w:t>
       </w:r>
       <w:r>
         <w:rPr>
@@ -4043,6 +4351,7 @@
         </w:rPr>
         <w:tab/>
       </w:r>
+      <w:proofErr w:type="gramStart"/>
       <w:r>
         <w:rPr>
           <w:b/>
@@ -4057,6 +4366,7 @@
         </w:rPr>
         <w:t>(</w:t>
       </w:r>
+      <w:proofErr w:type="gramEnd"/>
       <w:r>
         <w:rPr>
           <w:lang w:val="en-GB"/>
@@ -4140,7 +4450,21 @@
         <w:rPr>
           <w:lang w:val="en-GB"/>
         </w:rPr>
-        <w:t xml:space="preserve"> PLAYER.id , player2_id ref</w:t>
+        <w:t xml:space="preserve"> </w:t>
+      </w:r>
+      <w:proofErr w:type="gramStart"/>
+      <w:r>
+        <w:rPr>
+          <w:lang w:val="en-GB"/>
+        </w:rPr>
+        <w:t>PLAYER.id ,</w:t>
+      </w:r>
+      <w:proofErr w:type="gramEnd"/>
+      <w:r>
+        <w:rPr>
+          <w:lang w:val="en-GB"/>
+        </w:rPr>
+        <w:t xml:space="preserve"> player2_id ref</w:t>
       </w:r>
       <w:r>
         <w:rPr>
@@ -4211,6 +4535,7 @@
           <w:lang w:val="en-GB"/>
         </w:rPr>
       </w:pPr>
+      <w:proofErr w:type="gramStart"/>
       <w:r>
         <w:rPr>
           <w:b/>
@@ -4223,7 +4548,14 @@
         <w:rPr>
           <w:lang w:val="en-GB"/>
         </w:rPr>
-        <w:t>(id[PK],</w:t>
+        <w:t>(</w:t>
+      </w:r>
+      <w:proofErr w:type="gramEnd"/>
+      <w:r>
+        <w:rPr>
+          <w:lang w:val="en-GB"/>
+        </w:rPr>
+        <w:t>id[PK],</w:t>
       </w:r>
       <w:proofErr w:type="spellStart"/>
       <w:r>
@@ -4315,7 +4647,16 @@
           <w:bCs/>
           <w:lang w:val="en-GB"/>
         </w:rPr>
-        <w:t>CHAT_LOOKUP</w:t>
+        <w:t>CHAT_</w:t>
+      </w:r>
+      <w:proofErr w:type="gramStart"/>
+      <w:r>
+        <w:rPr>
+          <w:b/>
+          <w:bCs/>
+          <w:lang w:val="en-GB"/>
+        </w:rPr>
+        <w:t>LOOKUP</w:t>
       </w:r>
       <w:r>
         <w:rPr>
@@ -4328,7 +4669,14 @@
         <w:rPr>
           <w:lang w:val="en-GB"/>
         </w:rPr>
-        <w:t>chat_</w:t>
+        <w:t>chat</w:t>
+      </w:r>
+      <w:proofErr w:type="gramEnd"/>
+      <w:r>
+        <w:rPr>
+          <w:lang w:val="en-GB"/>
+        </w:rPr>
+        <w:t>_</w:t>
       </w:r>
       <w:r>
         <w:rPr>
@@ -4627,14 +4975,28 @@
         <w:rPr>
           <w:lang w:val="en-GB"/>
         </w:rPr>
-        <w:t>n_order</w:t>
-      </w:r>
-      <w:proofErr w:type="spellEnd"/>
-      <w:r>
-        <w:rPr>
-          <w:lang w:val="en-GB"/>
-        </w:rPr>
-        <w:t xml:space="preserve">[PK], </w:t>
+        <w:t>n_</w:t>
+      </w:r>
+      <w:proofErr w:type="gramStart"/>
+      <w:r>
+        <w:rPr>
+          <w:lang w:val="en-GB"/>
+        </w:rPr>
+        <w:t>order</w:t>
+      </w:r>
+      <w:proofErr w:type="spellEnd"/>
+      <w:r>
+        <w:rPr>
+          <w:lang w:val="en-GB"/>
+        </w:rPr>
+        <w:t>[</w:t>
+      </w:r>
+      <w:proofErr w:type="gramEnd"/>
+      <w:r>
+        <w:rPr>
+          <w:lang w:val="en-GB"/>
+        </w:rPr>
+        <w:t xml:space="preserve">PK], </w:t>
       </w:r>
       <w:proofErr w:type="spellStart"/>
       <w:r>
@@ -4749,6 +5111,7 @@
         <w:spacing w:after="160" w:line="259" w:lineRule="auto"/>
         <w:ind w:left="708" w:firstLine="708"/>
       </w:pPr>
+      <w:proofErr w:type="gramStart"/>
       <w:r>
         <w:rPr>
           <w:b/>
@@ -4761,7 +5124,14 @@
         <w:rPr>
           <w:lang w:val="en-GB"/>
         </w:rPr>
-        <w:t xml:space="preserve"> → </w:t>
+        <w:t xml:space="preserve"> →</w:t>
+      </w:r>
+      <w:proofErr w:type="gramEnd"/>
+      <w:r>
+        <w:rPr>
+          <w:lang w:val="en-GB"/>
+        </w:rPr>
+        <w:t xml:space="preserve"> </w:t>
       </w:r>
       <w:proofErr w:type="spellStart"/>
       <w:r>
@@ -4872,11 +5242,19 @@
         </w:rPr>
         <w:t xml:space="preserve"> </w:t>
       </w:r>
-      <w:r>
-        <w:rPr>
-          <w:lang w:val="en-GB"/>
-        </w:rPr>
-        <w:t xml:space="preserve">( id [PK], </w:t>
+      <w:proofErr w:type="gramStart"/>
+      <w:r>
+        <w:rPr>
+          <w:lang w:val="en-GB"/>
+        </w:rPr>
+        <w:t>( id</w:t>
+      </w:r>
+      <w:proofErr w:type="gramEnd"/>
+      <w:r>
+        <w:rPr>
+          <w:lang w:val="en-GB"/>
+        </w:rPr>
+        <w:t xml:space="preserve"> [PK], </w:t>
       </w:r>
       <w:proofErr w:type="spellStart"/>
       <w:r>
@@ -5017,6 +5395,7 @@
         </w:rPr>
         <w:tab/>
       </w:r>
+      <w:proofErr w:type="gramStart"/>
       <w:r>
         <w:rPr>
           <w:b/>
@@ -5036,7 +5415,14 @@
         <w:rPr>
           <w:lang w:val="en-GB"/>
         </w:rPr>
-        <w:t>player_</w:t>
+        <w:t>player</w:t>
+      </w:r>
+      <w:proofErr w:type="gramEnd"/>
+      <w:r>
+        <w:rPr>
+          <w:lang w:val="en-GB"/>
+        </w:rPr>
+        <w:t>_</w:t>
       </w:r>
       <w:r>
         <w:rPr>
@@ -5288,6 +5674,7 @@
           <w:lang w:val="en-GB"/>
         </w:rPr>
       </w:pPr>
+      <w:proofErr w:type="gramStart"/>
       <w:r>
         <w:rPr>
           <w:b/>
@@ -5302,6 +5689,7 @@
         </w:rPr>
         <w:t>(</w:t>
       </w:r>
+      <w:proofErr w:type="gramEnd"/>
       <w:r>
         <w:rPr>
           <w:lang w:val="en-GB"/>
@@ -5481,7 +5869,16 @@
           <w:bCs/>
           <w:lang w:val="en-GB"/>
         </w:rPr>
-        <w:t>MATCH_NORMAL</w:t>
+        <w:t>MATCH_</w:t>
+      </w:r>
+      <w:proofErr w:type="gramStart"/>
+      <w:r>
+        <w:rPr>
+          <w:b/>
+          <w:bCs/>
+          <w:lang w:val="en-GB"/>
+        </w:rPr>
+        <w:t>NORMAL</w:t>
       </w:r>
       <w:r>
         <w:rPr>
@@ -5490,6 +5887,7 @@
         <w:t>(</w:t>
       </w:r>
       <w:proofErr w:type="spellStart"/>
+      <w:proofErr w:type="gramEnd"/>
       <w:r>
         <w:rPr>
           <w:lang w:val="en-GB"/>
@@ -5797,7 +6195,16 @@
           <w:bCs/>
           <w:lang w:val="en-GB"/>
         </w:rPr>
-        <w:t>MATCH_MULTIPLAYER</w:t>
+        <w:t>MATCH_</w:t>
+      </w:r>
+      <w:proofErr w:type="gramStart"/>
+      <w:r>
+        <w:rPr>
+          <w:b/>
+          <w:bCs/>
+          <w:lang w:val="en-GB"/>
+        </w:rPr>
+        <w:t>MULTIPLAYER</w:t>
       </w:r>
       <w:r>
         <w:rPr>
@@ -5806,6 +6213,7 @@
         <w:t>(</w:t>
       </w:r>
       <w:proofErr w:type="spellStart"/>
+      <w:proofErr w:type="gramEnd"/>
       <w:r>
         <w:rPr>
           <w:lang w:val="en-GB"/>
@@ -6048,7 +6456,16 @@
           <w:bCs/>
           <w:lang w:val="en-GB"/>
         </w:rPr>
-        <w:t>PLAYER_SCORE</w:t>
+        <w:t>PLAYER_</w:t>
+      </w:r>
+      <w:proofErr w:type="gramStart"/>
+      <w:r>
+        <w:rPr>
+          <w:b/>
+          <w:bCs/>
+          <w:lang w:val="en-GB"/>
+        </w:rPr>
+        <w:t>SCORE</w:t>
       </w:r>
       <w:r>
         <w:rPr>
@@ -6057,6 +6474,7 @@
         <w:t>(</w:t>
       </w:r>
       <w:proofErr w:type="spellStart"/>
+      <w:proofErr w:type="gramEnd"/>
       <w:r>
         <w:rPr>
           <w:lang w:val="en-GB"/>
@@ -6412,14 +6830,28 @@
         <w:rPr>
           <w:lang w:val="en-GB"/>
         </w:rPr>
-        <w:t>b_name</w:t>
-      </w:r>
-      <w:proofErr w:type="spellEnd"/>
-      <w:r>
-        <w:rPr>
-          <w:lang w:val="en-GB"/>
-        </w:rPr>
-        <w:t xml:space="preserve">[PK], </w:t>
+        <w:t>b_</w:t>
+      </w:r>
+      <w:proofErr w:type="gramStart"/>
+      <w:r>
+        <w:rPr>
+          <w:lang w:val="en-GB"/>
+        </w:rPr>
+        <w:t>name</w:t>
+      </w:r>
+      <w:proofErr w:type="spellEnd"/>
+      <w:r>
+        <w:rPr>
+          <w:lang w:val="en-GB"/>
+        </w:rPr>
+        <w:t>[</w:t>
+      </w:r>
+      <w:proofErr w:type="gramEnd"/>
+      <w:r>
+        <w:rPr>
+          <w:lang w:val="en-GB"/>
+        </w:rPr>
+        <w:t xml:space="preserve">PK], </w:t>
       </w:r>
       <w:proofErr w:type="spellStart"/>
       <w:r>
@@ -6514,8 +6946,13 @@
         <w:t xml:space="preserve">→ </w:t>
       </w:r>
       <w:r>
-        <w:t>Ambos os atributos juntos representam uma badge</w:t>
-      </w:r>
+        <w:t xml:space="preserve">Ambos os atributos juntos representam </w:t>
+      </w:r>
+      <w:proofErr w:type="gramStart"/>
+      <w:r>
+        <w:t>uma badge</w:t>
+      </w:r>
+      <w:proofErr w:type="gramEnd"/>
       <w:r>
         <w:t>.</w:t>
       </w:r>
@@ -6596,7 +7033,16 @@
           <w:bCs/>
           <w:lang w:val="en-GB"/>
         </w:rPr>
-        <w:t>PLAYER_BADGE</w:t>
+        <w:t>PLAYER_</w:t>
+      </w:r>
+      <w:proofErr w:type="gramStart"/>
+      <w:r>
+        <w:rPr>
+          <w:b/>
+          <w:bCs/>
+          <w:lang w:val="en-GB"/>
+        </w:rPr>
+        <w:t>BADGE</w:t>
       </w:r>
       <w:r>
         <w:rPr>
@@ -6605,6 +7051,7 @@
         <w:t>(</w:t>
       </w:r>
       <w:proofErr w:type="spellStart"/>
+      <w:proofErr w:type="gramEnd"/>
       <w:r>
         <w:rPr>
           <w:lang w:val="en-GB"/>
@@ -6870,8 +7317,13 @@
       </w:r>
       <w:proofErr w:type="spellEnd"/>
       <w:r>
-        <w:t xml:space="preserve"> que a tem</w:t>
-      </w:r>
+        <w:t xml:space="preserve"> que </w:t>
+      </w:r>
+      <w:proofErr w:type="gramStart"/>
+      <w:r>
+        <w:t>a tem</w:t>
+      </w:r>
+      <w:proofErr w:type="gramEnd"/>
       <w:r>
         <w:t>.</w:t>
       </w:r>
@@ -6923,7 +7375,16 @@
           <w:bCs/>
           <w:lang w:val="en-GB"/>
         </w:rPr>
-        <w:t>STATISTIC_PLAYER</w:t>
+        <w:t>STATISTIC_</w:t>
+      </w:r>
+      <w:proofErr w:type="gramStart"/>
+      <w:r>
+        <w:rPr>
+          <w:b/>
+          <w:bCs/>
+          <w:lang w:val="en-GB"/>
+        </w:rPr>
+        <w:t>PLAYER</w:t>
       </w:r>
       <w:r>
         <w:rPr>
@@ -6932,6 +7393,7 @@
         <w:t>(</w:t>
       </w:r>
       <w:proofErr w:type="spellStart"/>
+      <w:proofErr w:type="gramEnd"/>
       <w:r>
         <w:rPr>
           <w:lang w:val="en-GB"/>
@@ -7128,7 +7590,16 @@
           <w:bCs/>
           <w:lang w:val="en-GB"/>
         </w:rPr>
-        <w:t>STATISTIC_GAME</w:t>
+        <w:t>STATISTIC_</w:t>
+      </w:r>
+      <w:proofErr w:type="gramStart"/>
+      <w:r>
+        <w:rPr>
+          <w:b/>
+          <w:bCs/>
+          <w:lang w:val="en-GB"/>
+        </w:rPr>
+        <w:t>GAME</w:t>
       </w:r>
       <w:r>
         <w:rPr>
@@ -7137,6 +7608,7 @@
         <w:t>(</w:t>
       </w:r>
       <w:proofErr w:type="spellStart"/>
+      <w:proofErr w:type="gramEnd"/>
       <w:r>
         <w:rPr>
           <w:lang w:val="en-GB"/>
@@ -7300,7 +7772,7 @@
         </w:numPr>
       </w:pPr>
       <w:bookmarkStart w:id="10" w:name="_Toc134114598"/>
-      <w:bookmarkStart w:id="11" w:name="_Toc134128748"/>
+      <w:bookmarkStart w:id="11" w:name="_Toc134192547"/>
       <w:r>
         <w:t>Restrições de Integridade</w:t>
       </w:r>
@@ -7336,8 +7808,13 @@
       <w:r>
         <w:t xml:space="preserve">→ </w:t>
       </w:r>
-      <w:r>
-        <w:t>numero inteiro positivo crescente</w:t>
+      <w:proofErr w:type="gramStart"/>
+      <w:r>
+        <w:t>numero</w:t>
+      </w:r>
+      <w:proofErr w:type="gramEnd"/>
+      <w:r>
+        <w:t xml:space="preserve"> inteiro positivo crescente</w:t>
       </w:r>
     </w:p>
     <w:p>
@@ -7812,8 +8289,16 @@
         <w:rPr>
           <w:lang w:val="en-GB"/>
         </w:rPr>
-        <w:t xml:space="preserve"> e “Finished”</w:t>
-      </w:r>
+        <w:t xml:space="preserve"> e “</w:t>
+      </w:r>
+      <w:proofErr w:type="gramStart"/>
+      <w:r>
+        <w:rPr>
+          <w:lang w:val="en-GB"/>
+        </w:rPr>
+        <w:t>Finished”</w:t>
+      </w:r>
+      <w:proofErr w:type="gramEnd"/>
     </w:p>
     <w:p>
       <w:pPr>
@@ -7882,7 +8367,15 @@
       </w:r>
       <w:proofErr w:type="spellEnd"/>
       <w:r>
-        <w:t xml:space="preserve">”) que não se conseguem representar pelo modelo EA e o modelo lógico mas são necessárias para clarificar os aspetos do </w:t>
+        <w:t xml:space="preserve">”) que não se conseguem representar pelo modelo EA e o modelo </w:t>
+      </w:r>
+      <w:proofErr w:type="gramStart"/>
+      <w:r>
+        <w:t>lógico</w:t>
+      </w:r>
+      <w:proofErr w:type="gramEnd"/>
+      <w:r>
+        <w:t xml:space="preserve"> mas são necessárias para clarificar os aspetos do </w:t>
       </w:r>
       <w:r>
         <w:t>domínio</w:t>
@@ -7989,7 +8482,7 @@
         </w:numPr>
       </w:pPr>
       <w:bookmarkStart w:id="12" w:name="_Toc134114599"/>
-      <w:bookmarkStart w:id="13" w:name="_Toc134128749"/>
+      <w:bookmarkStart w:id="13" w:name="_Toc134192548"/>
       <w:r>
         <w:lastRenderedPageBreak/>
         <w:t xml:space="preserve">Explicação da solução apresentada para cada </w:t>
@@ -8014,7 +8507,7 @@
           <w:szCs w:val="26"/>
         </w:rPr>
       </w:pPr>
-      <w:bookmarkStart w:id="14" w:name="_Toc134128750"/>
+      <w:bookmarkStart w:id="14" w:name="_Toc134192549"/>
       <w:r>
         <w:rPr>
           <w:sz w:val="26"/>
@@ -8026,6 +8519,14 @@
     </w:p>
     <w:p>
       <w:pPr>
+        <w:rPr>
+          <w:sz w:val="10"/>
+          <w:szCs w:val="10"/>
+        </w:rPr>
+      </w:pPr>
+    </w:p>
+    <w:p>
+      <w:pPr>
         <w:ind w:firstLine="708"/>
         <w:rPr>
           <w:rFonts w:cstheme="minorHAnsi"/>
@@ -8034,15 +8535,19 @@
       <w:r>
         <w:rPr>
           <w:rFonts w:cstheme="minorHAnsi"/>
-          <w:b/>
-          <w:bCs/>
-        </w:rPr>
-        <w:t>Nesta primeira fase foi criado o modelo físico do sistema</w:t>
+        </w:rPr>
+        <w:t>N</w:t>
       </w:r>
       <w:r>
         <w:rPr>
           <w:rFonts w:cstheme="minorHAnsi"/>
         </w:rPr>
+        <w:t>esta primeira fase foi criado o modelo físico do sistema</w:t>
+      </w:r>
+      <w:r>
+        <w:rPr>
+          <w:rFonts w:cstheme="minorHAnsi"/>
+        </w:rPr>
         <w:t xml:space="preserve"> contemplando todas as restrições de integridade passíveis de ser garantidas declarativamente, assim como a atomicidade nas operações.</w:t>
       </w:r>
     </w:p>
@@ -8092,7 +8597,6 @@
     </w:p>
     <w:p>
       <w:pPr>
-        <w:spacing w:after="198"/>
         <w:ind w:firstLine="708"/>
         <w:rPr>
           <w:rFonts w:cstheme="minorHAnsi"/>
@@ -8148,6 +8652,7 @@
         <w:rPr>
           <w:rFonts w:cstheme="minorHAnsi"/>
           <w:b/>
+          <w:bCs/>
         </w:rPr>
         <w:t>CHECK (atributo IN (valores))</w:t>
       </w:r>
@@ -8160,7 +8665,6 @@
     </w:p>
     <w:p>
       <w:pPr>
-        <w:spacing w:after="203"/>
         <w:ind w:firstLine="708"/>
         <w:rPr>
           <w:rFonts w:cstheme="minorHAnsi"/>
@@ -8176,6 +8680,7 @@
         <w:rPr>
           <w:rFonts w:cstheme="minorHAnsi"/>
           <w:b/>
+          <w:bCs/>
         </w:rPr>
         <w:t>PRIMARY KEY</w:t>
       </w:r>
@@ -8188,7 +8693,6 @@
     </w:p>
     <w:p>
       <w:pPr>
-        <w:spacing w:after="207"/>
         <w:ind w:firstLine="708"/>
         <w:rPr>
           <w:rFonts w:cstheme="minorHAnsi"/>
@@ -8204,119 +8708,123 @@
         <w:rPr>
           <w:rFonts w:cstheme="minorHAnsi"/>
           <w:b/>
-        </w:rPr>
-        <w:t>UNIQUE</w:t>
+          <w:bCs/>
+        </w:rPr>
+        <w:t>UNIQUE (atributo)</w:t>
       </w:r>
       <w:r>
         <w:rPr>
           <w:rFonts w:cstheme="minorHAnsi"/>
         </w:rPr>
+        <w:t xml:space="preserve">. </w:t>
+      </w:r>
+    </w:p>
+    <w:p>
+      <w:pPr>
+        <w:ind w:firstLine="708"/>
+        <w:rPr>
+          <w:rFonts w:cstheme="minorHAnsi"/>
+        </w:rPr>
+      </w:pPr>
+      <w:r>
+        <w:rPr>
+          <w:rFonts w:cstheme="minorHAnsi"/>
+        </w:rPr>
+        <w:t xml:space="preserve">Para as chaves estrangeiras a </w:t>
+      </w:r>
+      <w:r>
+        <w:rPr>
+          <w:rFonts w:cstheme="minorHAnsi"/>
+        </w:rPr>
+        <w:t>sintaxe</w:t>
+      </w:r>
+      <w:r>
+        <w:rPr>
+          <w:rFonts w:cstheme="minorHAnsi"/>
+        </w:rPr>
+        <w:t xml:space="preserve"> utilizada é </w:t>
+      </w:r>
+      <w:r>
+        <w:rPr>
+          <w:rFonts w:cstheme="minorHAnsi"/>
+          <w:b/>
+          <w:bCs/>
+        </w:rPr>
+        <w:t>FOREIGN KEY (</w:t>
+      </w:r>
+      <w:proofErr w:type="spellStart"/>
+      <w:r>
+        <w:rPr>
+          <w:rFonts w:cstheme="minorHAnsi"/>
+          <w:b/>
+          <w:bCs/>
+        </w:rPr>
+        <w:t>tuplo</w:t>
+      </w:r>
+      <w:proofErr w:type="spellEnd"/>
+      <w:r>
+        <w:rPr>
+          <w:rFonts w:cstheme="minorHAnsi"/>
+          <w:b/>
+          <w:bCs/>
+        </w:rPr>
+        <w:t>) REFERENCES &lt;tabela&gt; (</w:t>
+      </w:r>
+      <w:proofErr w:type="spellStart"/>
+      <w:r>
+        <w:rPr>
+          <w:rFonts w:cstheme="minorHAnsi"/>
+          <w:b/>
+          <w:bCs/>
+        </w:rPr>
+        <w:t>tuplo</w:t>
+      </w:r>
+      <w:proofErr w:type="spellEnd"/>
+      <w:r>
+        <w:rPr>
+          <w:rFonts w:cstheme="minorHAnsi"/>
+          <w:b/>
+          <w:bCs/>
+        </w:rPr>
+        <w:t>)</w:t>
+      </w:r>
+      <w:r>
+        <w:rPr>
+          <w:rFonts w:cstheme="minorHAnsi"/>
+        </w:rPr>
+        <w:t xml:space="preserve">. </w:t>
+      </w:r>
+    </w:p>
+    <w:p>
+      <w:pPr>
+        <w:ind w:firstLine="708"/>
+        <w:rPr>
+          <w:rFonts w:cstheme="minorHAnsi"/>
+        </w:rPr>
+      </w:pPr>
+      <w:r>
+        <w:rPr>
+          <w:rFonts w:cstheme="minorHAnsi"/>
+        </w:rPr>
+        <w:t>Para podermos realizar restrições de alguns atributos que se relacionam entre si,</w:t>
+      </w:r>
+      <w:r>
+        <w:rPr>
+          <w:rFonts w:cstheme="minorHAnsi"/>
+        </w:rPr>
         <w:t xml:space="preserve"> </w:t>
       </w:r>
       <w:r>
         <w:rPr>
           <w:rFonts w:cstheme="minorHAnsi"/>
-          <w:b/>
-        </w:rPr>
-        <w:t>(atributo)</w:t>
+        </w:rPr>
+        <w:t xml:space="preserve">utilizamos a instrução </w:t>
       </w:r>
       <w:r>
         <w:rPr>
           <w:rFonts w:cstheme="minorHAnsi"/>
-        </w:rPr>
-        <w:t xml:space="preserve">. </w:t>
-      </w:r>
-    </w:p>
-    <w:p>
-      <w:pPr>
-        <w:spacing w:after="208"/>
-        <w:ind w:firstLine="708"/>
-        <w:rPr>
-          <w:rFonts w:cstheme="minorHAnsi"/>
-        </w:rPr>
-      </w:pPr>
-      <w:r>
-        <w:rPr>
-          <w:rFonts w:cstheme="minorHAnsi"/>
-        </w:rPr>
-        <w:t xml:space="preserve">Para as chaves estrangeiras a </w:t>
-      </w:r>
-      <w:r>
-        <w:rPr>
-          <w:rFonts w:cstheme="minorHAnsi"/>
-        </w:rPr>
-        <w:t>sintaxe</w:t>
-      </w:r>
-      <w:r>
-        <w:rPr>
-          <w:rFonts w:cstheme="minorHAnsi"/>
-        </w:rPr>
-        <w:t xml:space="preserve"> utilizada é </w:t>
-      </w:r>
-      <w:r>
-        <w:rPr>
-          <w:rFonts w:cstheme="minorHAnsi"/>
-          <w:b/>
-        </w:rPr>
-        <w:t>FOREIGN KEY (</w:t>
-      </w:r>
-      <w:proofErr w:type="spellStart"/>
-      <w:r>
-        <w:rPr>
-          <w:rFonts w:cstheme="minorHAnsi"/>
-          <w:b/>
-        </w:rPr>
-        <w:t>tuplo</w:t>
-      </w:r>
-      <w:proofErr w:type="spellEnd"/>
-      <w:r>
-        <w:rPr>
-          <w:rFonts w:cstheme="minorHAnsi"/>
-          <w:b/>
-        </w:rPr>
-        <w:t>) REFERENCES &lt;tabela&gt; (</w:t>
-      </w:r>
-      <w:proofErr w:type="spellStart"/>
-      <w:r>
-        <w:rPr>
-          <w:rFonts w:cstheme="minorHAnsi"/>
-          <w:b/>
-        </w:rPr>
-        <w:t>tuplo</w:t>
-      </w:r>
-      <w:proofErr w:type="spellEnd"/>
-      <w:r>
-        <w:rPr>
-          <w:rFonts w:cstheme="minorHAnsi"/>
-          <w:b/>
-        </w:rPr>
-        <w:t>)</w:t>
-      </w:r>
-      <w:r>
-        <w:rPr>
-          <w:rFonts w:cstheme="minorHAnsi"/>
-        </w:rPr>
-        <w:t xml:space="preserve">. </w:t>
-      </w:r>
-    </w:p>
-    <w:p>
-      <w:pPr>
-        <w:spacing w:after="5" w:line="432" w:lineRule="auto"/>
-        <w:ind w:firstLine="708"/>
-        <w:rPr>
-          <w:rFonts w:cstheme="minorHAnsi"/>
-        </w:rPr>
-      </w:pPr>
-      <w:r>
-        <w:rPr>
-          <w:rFonts w:cstheme="minorHAnsi"/>
-        </w:rPr>
-        <w:t xml:space="preserve">Para podermos realizar restrições de alguns atributos que se relacionam entre si, utilizamos a instrução </w:t>
-      </w:r>
-      <w:r>
-        <w:rPr>
-          <w:rFonts w:cstheme="minorHAnsi"/>
-          <w:b/>
+          <w:b/>
+          <w:bCs/>
         </w:rPr>
         <w:t>CONSTRAINT nome CHECK (condição)</w:t>
       </w:r>
@@ -8341,7 +8849,7 @@
           <w:szCs w:val="26"/>
         </w:rPr>
       </w:pPr>
-      <w:bookmarkStart w:id="15" w:name="_Toc134128751"/>
+      <w:bookmarkStart w:id="15" w:name="_Toc134192550"/>
       <w:r>
         <w:rPr>
           <w:sz w:val="26"/>
@@ -8350,6 +8858,14 @@
         <w:t>Remover o modelo físico</w:t>
       </w:r>
       <w:bookmarkEnd w:id="15"/>
+    </w:p>
+    <w:p>
+      <w:pPr>
+        <w:rPr>
+          <w:sz w:val="10"/>
+          <w:szCs w:val="10"/>
+        </w:rPr>
+      </w:pPr>
     </w:p>
     <w:p>
       <w:pPr>
@@ -8408,7 +8924,7 @@
           <w:szCs w:val="26"/>
         </w:rPr>
       </w:pPr>
-      <w:bookmarkStart w:id="16" w:name="_Toc134128752"/>
+      <w:bookmarkStart w:id="16" w:name="_Toc134192551"/>
       <w:r>
         <w:rPr>
           <w:sz w:val="26"/>
@@ -8417,6 +8933,14 @@
         <w:t>Preenchimento inicial da base de dados</w:t>
       </w:r>
       <w:bookmarkEnd w:id="16"/>
+    </w:p>
+    <w:p>
+      <w:pPr>
+        <w:rPr>
+          <w:sz w:val="10"/>
+          <w:szCs w:val="10"/>
+        </w:rPr>
+      </w:pPr>
     </w:p>
     <w:p>
       <w:pPr>
@@ -8501,7 +9025,7 @@
           <w:szCs w:val="26"/>
         </w:rPr>
       </w:pPr>
-      <w:bookmarkStart w:id="17" w:name="_Toc134128753"/>
+      <w:bookmarkStart w:id="17" w:name="_Toc134192552"/>
       <w:r>
         <w:rPr>
           <w:sz w:val="26"/>
@@ -8521,6 +9045,14 @@
     </w:p>
     <w:p>
       <w:pPr>
+        <w:rPr>
+          <w:sz w:val="10"/>
+          <w:szCs w:val="10"/>
+        </w:rPr>
+      </w:pPr>
+    </w:p>
+    <w:p>
+      <w:pPr>
         <w:ind w:firstLine="708"/>
       </w:pPr>
       <w:r>
@@ -8645,6 +9177,16 @@
       <w:r>
         <w:t>.</w:t>
       </w:r>
+    </w:p>
+    <w:p>
+      <w:pPr>
+        <w:ind w:firstLine="708"/>
+      </w:pPr>
+    </w:p>
+    <w:p>
+      <w:pPr>
+        <w:ind w:firstLine="708"/>
+      </w:pPr>
     </w:p>
     <w:p>
       <w:pPr>
@@ -8660,7 +9202,7 @@
           <w:szCs w:val="26"/>
         </w:rPr>
       </w:pPr>
-      <w:bookmarkStart w:id="18" w:name="_Toc134128754"/>
+      <w:bookmarkStart w:id="18" w:name="_Toc134192553"/>
       <w:r>
         <w:rPr>
           <w:sz w:val="26"/>
@@ -8705,8 +9247,63 @@
       </w:r>
       <w:bookmarkEnd w:id="18"/>
     </w:p>
-    <w:p/>
-    <w:p/>
+    <w:p>
+      <w:pPr>
+        <w:rPr>
+          <w:sz w:val="10"/>
+          <w:szCs w:val="10"/>
+        </w:rPr>
+      </w:pPr>
+    </w:p>
+    <w:p>
+      <w:pPr>
+        <w:ind w:firstLine="708"/>
+      </w:pPr>
+      <w:r>
+        <w:t>Foi</w:t>
+      </w:r>
+      <w:r>
+        <w:t xml:space="preserve"> criada a função </w:t>
+      </w:r>
+      <w:proofErr w:type="spellStart"/>
+      <w:r>
+        <w:rPr>
+          <w:b/>
+          <w:bCs/>
+        </w:rPr>
+        <w:t>totalPontosJogador</w:t>
+      </w:r>
+      <w:proofErr w:type="spellEnd"/>
+      <w:r>
+        <w:t xml:space="preserve"> que recebe um identificador de utilizador e retorna </w:t>
+      </w:r>
+      <w:proofErr w:type="gramStart"/>
+      <w:r>
+        <w:t>a</w:t>
+      </w:r>
+      <w:proofErr w:type="gramEnd"/>
+      <w:r>
+        <w:t xml:space="preserve"> pontuação total de todas as partidas jogadas pelo utilizador com o identificador pretendido. No caso de o utilizador não existir, o valor retornado é nulo.</w:t>
+      </w:r>
+    </w:p>
+    <w:p>
+      <w:pPr>
+        <w:ind w:firstLine="708"/>
+      </w:pPr>
+      <w:r>
+        <w:t>Para cumprir o objetivo, fazemos uso da tabela única onde guardamos as pontuações de cada partida, selecionamos as partidas do utilizador e fazemos uso da operação SUM para somar as pontuações das partidas encontradas.</w:t>
+      </w:r>
+    </w:p>
+    <w:p>
+      <w:pPr>
+        <w:ind w:firstLine="708"/>
+      </w:pPr>
+    </w:p>
+    <w:p>
+      <w:pPr>
+        <w:ind w:firstLine="708"/>
+      </w:pPr>
+    </w:p>
     <w:p>
       <w:pPr>
         <w:pStyle w:val="Ttulo1"/>
@@ -8721,74 +9318,182 @@
           <w:szCs w:val="26"/>
         </w:rPr>
       </w:pPr>
-      <w:bookmarkStart w:id="19" w:name="_Toc134128755"/>
+      <w:bookmarkStart w:id="19" w:name="_Toc134192554"/>
       <w:r>
         <w:rPr>
           <w:sz w:val="26"/>
           <w:szCs w:val="26"/>
         </w:rPr>
-        <w:t>Cria</w:t>
+        <w:t>Criar a função para obter o t</w:t>
       </w:r>
       <w:r>
         <w:rPr>
           <w:sz w:val="26"/>
           <w:szCs w:val="26"/>
         </w:rPr>
-        <w:t xml:space="preserve">r </w:t>
+        <w:t>ota</w:t>
       </w:r>
       <w:r>
         <w:rPr>
           <w:sz w:val="26"/>
           <w:szCs w:val="26"/>
         </w:rPr>
-        <w:t xml:space="preserve">a função para obter o </w:t>
+        <w:t>l de</w:t>
       </w:r>
       <w:r>
         <w:rPr>
           <w:sz w:val="26"/>
           <w:szCs w:val="26"/>
         </w:rPr>
-        <w:t>t</w:t>
+        <w:t xml:space="preserve"> </w:t>
       </w:r>
       <w:r>
         <w:rPr>
           <w:sz w:val="26"/>
           <w:szCs w:val="26"/>
         </w:rPr>
-        <w:t>ota</w:t>
+        <w:t>jogos</w:t>
       </w:r>
       <w:r>
         <w:rPr>
           <w:sz w:val="26"/>
           <w:szCs w:val="26"/>
         </w:rPr>
-        <w:t>l de</w:t>
-      </w:r>
-      <w:r>
-        <w:rPr>
-          <w:sz w:val="26"/>
-          <w:szCs w:val="26"/>
-        </w:rPr>
-        <w:t xml:space="preserve"> </w:t>
-      </w:r>
-      <w:r>
-        <w:rPr>
-          <w:sz w:val="26"/>
-          <w:szCs w:val="26"/>
-        </w:rPr>
-        <w:t>jogos</w:t>
-      </w:r>
-      <w:r>
-        <w:rPr>
-          <w:sz w:val="26"/>
-          <w:szCs w:val="26"/>
-        </w:rPr>
         <w:t xml:space="preserve"> por jogador</w:t>
       </w:r>
       <w:bookmarkEnd w:id="19"/>
     </w:p>
-    <w:p/>
-    <w:p/>
+    <w:p>
+      <w:pPr>
+        <w:rPr>
+          <w:sz w:val="10"/>
+          <w:szCs w:val="10"/>
+        </w:rPr>
+      </w:pPr>
+    </w:p>
+    <w:p>
+      <w:pPr>
+        <w:ind w:firstLine="708"/>
+      </w:pPr>
+      <w:r>
+        <w:t>Foi criada a</w:t>
+      </w:r>
+      <w:r>
+        <w:t xml:space="preserve"> função </w:t>
+      </w:r>
+      <w:proofErr w:type="spellStart"/>
+      <w:r>
+        <w:rPr>
+          <w:b/>
+          <w:bCs/>
+        </w:rPr>
+        <w:t>totalJogosJogador</w:t>
+      </w:r>
+      <w:proofErr w:type="spellEnd"/>
+      <w:r>
+        <w:t xml:space="preserve"> que recebe um parâmetro </w:t>
+      </w:r>
+      <w:proofErr w:type="spellStart"/>
+      <w:r>
+        <w:t>p_id</w:t>
+      </w:r>
+      <w:proofErr w:type="spellEnd"/>
+      <w:r>
+        <w:t xml:space="preserve"> (que representa o id de um jogador) e retorna um valor inteiro que representa o número total de jogos diferentes em que o jogador com o id </w:t>
+      </w:r>
+      <w:proofErr w:type="spellStart"/>
+      <w:r>
+        <w:t>p_id</w:t>
+      </w:r>
+      <w:proofErr w:type="spellEnd"/>
+      <w:r>
+        <w:t xml:space="preserve"> já jogou.</w:t>
+      </w:r>
+    </w:p>
+    <w:p>
+      <w:pPr>
+        <w:ind w:firstLine="708"/>
+      </w:pPr>
+      <w:r>
+        <w:t xml:space="preserve">A função começa por verificar se o jogador com o id fornecido existe, chamando a função </w:t>
+      </w:r>
+      <w:proofErr w:type="spellStart"/>
+      <w:r>
+        <w:t>check_player_exists</w:t>
+      </w:r>
+      <w:proofErr w:type="spellEnd"/>
+      <w:r>
+        <w:t xml:space="preserve">. Se o jogador não existir, a função retorna </w:t>
+      </w:r>
+      <w:proofErr w:type="spellStart"/>
+      <w:r>
+        <w:t>null</w:t>
+      </w:r>
+      <w:proofErr w:type="spellEnd"/>
+      <w:r>
+        <w:t>.</w:t>
+      </w:r>
+    </w:p>
+    <w:p>
+      <w:pPr>
+        <w:ind w:firstLine="708"/>
+      </w:pPr>
+      <w:r>
+        <w:t xml:space="preserve">Caso o jogador exista, a função faz uma consulta </w:t>
+      </w:r>
+      <w:r>
+        <w:t>à</w:t>
+      </w:r>
+      <w:r>
+        <w:t xml:space="preserve"> tabela </w:t>
+      </w:r>
+      <w:r>
+        <w:t>PLAYER_SCORE</w:t>
+      </w:r>
+      <w:r>
+        <w:t xml:space="preserve"> para contar o número de jogos diferentes em que o jogador já jogou. A contagem é feita usando a função de agregação COUNT, que conta o número de valores distintos da coluna </w:t>
+      </w:r>
+      <w:proofErr w:type="spellStart"/>
+      <w:r>
+        <w:t>game_id</w:t>
+      </w:r>
+      <w:proofErr w:type="spellEnd"/>
+      <w:r>
+        <w:t xml:space="preserve"> da tabela </w:t>
+      </w:r>
+      <w:r>
+        <w:t xml:space="preserve">PLAYER_SCORE </w:t>
+      </w:r>
+      <w:r>
+        <w:t xml:space="preserve">onde o </w:t>
+      </w:r>
+      <w:proofErr w:type="spellStart"/>
+      <w:r>
+        <w:t>player_id</w:t>
+      </w:r>
+      <w:proofErr w:type="spellEnd"/>
+      <w:r>
+        <w:t xml:space="preserve"> é igual ao valor passado como argumento. O resultado da contagem é armazenado na variável </w:t>
+      </w:r>
+      <w:proofErr w:type="spellStart"/>
+      <w:r>
+        <w:t>games_count</w:t>
+      </w:r>
+      <w:proofErr w:type="spellEnd"/>
+      <w:r>
+        <w:t>, que é retornada pela função no final.</w:t>
+      </w:r>
+    </w:p>
+    <w:p>
+      <w:pPr>
+        <w:ind w:firstLine="708"/>
+      </w:pPr>
+    </w:p>
+    <w:p>
+      <w:pPr>
+        <w:ind w:firstLine="708"/>
+      </w:pPr>
+    </w:p>
     <w:p>
       <w:pPr>
         <w:pStyle w:val="Ttulo1"/>
@@ -8803,102 +9508,90 @@
           <w:szCs w:val="26"/>
         </w:rPr>
       </w:pPr>
-      <w:bookmarkStart w:id="20" w:name="_Toc134128756"/>
+      <w:bookmarkStart w:id="20" w:name="_Toc134192555"/>
       <w:r>
         <w:rPr>
           <w:sz w:val="26"/>
           <w:szCs w:val="26"/>
         </w:rPr>
-        <w:t>Cria</w:t>
+        <w:lastRenderedPageBreak/>
+        <w:t>Criar a função para obter o t</w:t>
       </w:r>
       <w:r>
         <w:rPr>
           <w:sz w:val="26"/>
           <w:szCs w:val="26"/>
         </w:rPr>
-        <w:t xml:space="preserve">r </w:t>
+        <w:t>otal de p</w:t>
       </w:r>
       <w:r>
         <w:rPr>
           <w:sz w:val="26"/>
           <w:szCs w:val="26"/>
         </w:rPr>
-        <w:t xml:space="preserve">a função para obter o </w:t>
+        <w:t>ontos</w:t>
       </w:r>
       <w:r>
         <w:rPr>
           <w:sz w:val="26"/>
           <w:szCs w:val="26"/>
         </w:rPr>
-        <w:t>t</w:t>
+        <w:t xml:space="preserve"> </w:t>
       </w:r>
       <w:r>
         <w:rPr>
           <w:sz w:val="26"/>
           <w:szCs w:val="26"/>
         </w:rPr>
-        <w:t>otal de p</w:t>
+        <w:t>num j</w:t>
       </w:r>
       <w:r>
         <w:rPr>
           <w:sz w:val="26"/>
           <w:szCs w:val="26"/>
         </w:rPr>
-        <w:t>ontos</w:t>
+        <w:t>ogo</w:t>
       </w:r>
       <w:r>
         <w:rPr>
           <w:sz w:val="26"/>
           <w:szCs w:val="26"/>
         </w:rPr>
-        <w:t xml:space="preserve"> </w:t>
+        <w:t xml:space="preserve"> p</w:t>
       </w:r>
       <w:r>
         <w:rPr>
           <w:sz w:val="26"/>
           <w:szCs w:val="26"/>
         </w:rPr>
-        <w:t>num j</w:t>
+        <w:t>or</w:t>
       </w:r>
       <w:r>
         <w:rPr>
           <w:sz w:val="26"/>
           <w:szCs w:val="26"/>
         </w:rPr>
-        <w:t>ogo</w:t>
+        <w:t xml:space="preserve"> j</w:t>
       </w:r>
       <w:r>
         <w:rPr>
           <w:sz w:val="26"/>
           <w:szCs w:val="26"/>
         </w:rPr>
-        <w:t xml:space="preserve"> p</w:t>
-      </w:r>
-      <w:r>
-        <w:rPr>
-          <w:sz w:val="26"/>
-          <w:szCs w:val="26"/>
-        </w:rPr>
-        <w:t>or</w:t>
-      </w:r>
-      <w:r>
-        <w:rPr>
-          <w:sz w:val="26"/>
-          <w:szCs w:val="26"/>
-        </w:rPr>
-        <w:t xml:space="preserve"> j</w:t>
-      </w:r>
-      <w:r>
-        <w:rPr>
-          <w:sz w:val="26"/>
-          <w:szCs w:val="26"/>
-        </w:rPr>
         <w:t>ogador</w:t>
       </w:r>
       <w:bookmarkEnd w:id="20"/>
     </w:p>
     <w:p>
       <w:pPr>
+        <w:rPr>
+          <w:sz w:val="10"/>
+          <w:szCs w:val="10"/>
+        </w:rPr>
+      </w:pPr>
+    </w:p>
+    <w:p>
+      <w:pPr>
         <w:ind w:firstLine="708"/>
       </w:pPr>
       <w:r>
@@ -8971,6 +9664,26 @@
       <w:r>
         <w:t xml:space="preserve"> e apresentamos em uma tabela.</w:t>
       </w:r>
+    </w:p>
+    <w:p>
+      <w:pPr>
+        <w:ind w:firstLine="708"/>
+      </w:pPr>
+    </w:p>
+    <w:p>
+      <w:pPr>
+        <w:ind w:firstLine="708"/>
+      </w:pPr>
+    </w:p>
+    <w:p>
+      <w:pPr>
+        <w:ind w:firstLine="708"/>
+      </w:pPr>
+    </w:p>
+    <w:p>
+      <w:pPr>
+        <w:ind w:firstLine="708"/>
+      </w:pPr>
     </w:p>
     <w:p>
       <w:pPr>
@@ -8991,7 +9704,7 @@
           <w:szCs w:val="26"/>
         </w:rPr>
       </w:pPr>
-      <w:bookmarkStart w:id="21" w:name="_Toc134128757"/>
+      <w:bookmarkStart w:id="21" w:name="_Toc134192556"/>
       <w:r>
         <w:rPr>
           <w:sz w:val="26"/>
@@ -9031,14 +9744,159 @@
     </w:p>
     <w:p>
       <w:pPr>
+        <w:rPr>
+          <w:sz w:val="10"/>
+          <w:szCs w:val="10"/>
+        </w:rPr>
+      </w:pPr>
+    </w:p>
+    <w:p>
+      <w:pPr>
         <w:ind w:firstLine="708"/>
       </w:pPr>
+      <w:r>
+        <w:t>F</w:t>
+      </w:r>
+      <w:r>
+        <w:t xml:space="preserve">oi criado um procedimento </w:t>
+      </w:r>
+      <w:proofErr w:type="spellStart"/>
+      <w:r>
+        <w:rPr>
+          <w:b/>
+          <w:bCs/>
+        </w:rPr>
+        <w:t>associarCrachá</w:t>
+      </w:r>
+      <w:proofErr w:type="spellEnd"/>
+      <w:r>
+        <w:t xml:space="preserve"> </w:t>
+      </w:r>
+      <w:r>
+        <w:t>cujo propósito é associar a um utilizador</w:t>
+      </w:r>
+      <w:r>
+        <w:t xml:space="preserve"> a</w:t>
+      </w:r>
+      <w:r>
+        <w:t xml:space="preserve"> um devido crachá, se este tiver pontos suficientes para tal. O procedimento recebe então o utilizador, o id do jogo e o nome do crachá.</w:t>
+      </w:r>
     </w:p>
     <w:p>
       <w:pPr>
         <w:ind w:firstLine="708"/>
       </w:pPr>
-    </w:p>
+      <w:r>
+        <w:t xml:space="preserve">Primeira consideração a ter neste processo é que se o utilizador já obteve este crachá, não se deve tentar </w:t>
+      </w:r>
+      <w:r>
+        <w:t>reatribuir</w:t>
+      </w:r>
+      <w:r>
+        <w:t xml:space="preserve"> o mesmo. Para tal faz-se uso da operação PERFORM de </w:t>
+      </w:r>
+      <w:proofErr w:type="spellStart"/>
+      <w:r>
+        <w:t>plpgsql</w:t>
+      </w:r>
+      <w:proofErr w:type="spellEnd"/>
+      <w:r>
+        <w:t xml:space="preserve"> para efetuar uma </w:t>
+      </w:r>
+      <w:proofErr w:type="spellStart"/>
+      <w:r>
+        <w:t>query</w:t>
+      </w:r>
+      <w:proofErr w:type="spellEnd"/>
+      <w:r>
+        <w:t xml:space="preserve"> sem se obter o valor de retorno. </w:t>
+      </w:r>
+      <w:r>
+        <w:t xml:space="preserve">A </w:t>
+      </w:r>
+      <w:proofErr w:type="spellStart"/>
+      <w:r>
+        <w:t>q</w:t>
+      </w:r>
+      <w:r>
+        <w:t>uery</w:t>
+      </w:r>
+      <w:proofErr w:type="spellEnd"/>
+      <w:r>
+        <w:t xml:space="preserve"> realizada </w:t>
+      </w:r>
+      <w:r>
+        <w:t xml:space="preserve">é feita </w:t>
+      </w:r>
+      <w:r>
+        <w:t xml:space="preserve">à tabela PLAYER_BADGE que contém as atribuições de crachás a jogadores, procurando pelos 3 argumentos recebidos. Se o utilizador já tiver sido </w:t>
+      </w:r>
+      <w:r>
+        <w:t>atribuído</w:t>
+      </w:r>
+      <w:r>
+        <w:t xml:space="preserve"> </w:t>
+      </w:r>
+      <w:r>
+        <w:t>a</w:t>
+      </w:r>
+      <w:r>
+        <w:t>o crachá, então lança-se um aviso ao cliente e termina-se o processamento, caso contrário continuamos.</w:t>
+      </w:r>
+    </w:p>
+    <w:p>
+      <w:pPr>
+        <w:ind w:firstLine="708"/>
+      </w:pPr>
+      <w:r>
+        <w:t xml:space="preserve">Realizamos o processo </w:t>
+      </w:r>
+      <w:r>
+        <w:t xml:space="preserve">de seleção, onde, </w:t>
+      </w:r>
+      <w:r>
+        <w:t>em vez de apenas</w:t>
+      </w:r>
+      <w:r>
+        <w:t xml:space="preserve"> limitarmos</w:t>
+      </w:r>
+      <w:r>
+        <w:t xml:space="preserve"> as partidas do utilizador, limitamos também às partidas realizadas no jogo pretendido, fazendo uso da operação SUM para obter a soma das pontuações. Uma vez conhecida a pontuação total do utilizador neste jogo, verifica-se se este tem de facto pontos suficientes. A pontuação necessária está associada ao crachá na tabela BADGE, no atributo "</w:t>
+      </w:r>
+      <w:proofErr w:type="spellStart"/>
+      <w:r>
+        <w:t>points_limit</w:t>
+      </w:r>
+      <w:proofErr w:type="spellEnd"/>
+      <w:r>
+        <w:t xml:space="preserve">". Se o utilizador não tiver pontos suficientes lança-se um aviso ao cliente. Se o utilizador tiver pontos suficientes, insere-se na tabela PLAYER_BADGE o </w:t>
+      </w:r>
+      <w:proofErr w:type="spellStart"/>
+      <w:r>
+        <w:t>tuplo</w:t>
+      </w:r>
+      <w:proofErr w:type="spellEnd"/>
+      <w:r>
+        <w:t xml:space="preserve"> que sugere o mesmo.</w:t>
+      </w:r>
+    </w:p>
+    <w:p>
+      <w:pPr>
+        <w:ind w:firstLine="708"/>
+      </w:pPr>
+    </w:p>
+    <w:p>
+      <w:pPr>
+        <w:ind w:firstLine="708"/>
+      </w:pPr>
+    </w:p>
+    <w:p>
+      <w:pPr>
+        <w:ind w:firstLine="708"/>
+      </w:pPr>
+    </w:p>
+    <w:p/>
+    <w:p/>
     <w:p>
       <w:pPr>
         <w:pStyle w:val="Ttulo1"/>
@@ -9054,12 +9912,13 @@
         </w:rPr>
       </w:pPr>
       <w:bookmarkStart w:id="22" w:name="_Hlk134121171"/>
-      <w:bookmarkStart w:id="23" w:name="_Toc134128758"/>
+      <w:bookmarkStart w:id="23" w:name="_Toc134192557"/>
       <w:r>
         <w:rPr>
           <w:sz w:val="26"/>
           <w:szCs w:val="26"/>
         </w:rPr>
+        <w:lastRenderedPageBreak/>
         <w:t>Cria</w:t>
       </w:r>
       <w:r>
@@ -9081,27 +9940,478 @@
           <w:sz w:val="26"/>
           <w:szCs w:val="26"/>
         </w:rPr>
-        <w:t xml:space="preserve"> para </w:t>
+        <w:t xml:space="preserve"> para i</w:t>
       </w:r>
       <w:r>
         <w:rPr>
           <w:sz w:val="26"/>
           <w:szCs w:val="26"/>
         </w:rPr>
-        <w:t>i</w:t>
-      </w:r>
-      <w:r>
-        <w:rPr>
-          <w:sz w:val="26"/>
-          <w:szCs w:val="26"/>
-        </w:rPr>
         <w:t>niciar uma conversa</w:t>
       </w:r>
       <w:bookmarkEnd w:id="23"/>
     </w:p>
-    <w:p/>
-    <w:p/>
-    <w:p/>
+    <w:p>
+      <w:pPr>
+        <w:rPr>
+          <w:sz w:val="10"/>
+          <w:szCs w:val="10"/>
+        </w:rPr>
+      </w:pPr>
+    </w:p>
+    <w:p>
+      <w:pPr>
+        <w:ind w:firstLine="708"/>
+      </w:pPr>
+      <w:r>
+        <w:t xml:space="preserve">Com o intuito de criar o procedimento </w:t>
+      </w:r>
+      <w:proofErr w:type="spellStart"/>
+      <w:r>
+        <w:rPr>
+          <w:b/>
+          <w:bCs/>
+        </w:rPr>
+        <w:t>iniciarConversa</w:t>
+      </w:r>
+      <w:proofErr w:type="spellEnd"/>
+      <w:r>
+        <w:t xml:space="preserve">, foi criado </w:t>
+      </w:r>
+      <w:r>
+        <w:t>um gatilho</w:t>
+      </w:r>
+      <w:r>
+        <w:t>, uma função e o próprio procedimento armazenado.</w:t>
+      </w:r>
+    </w:p>
+    <w:p>
+      <w:pPr>
+        <w:ind w:firstLine="708"/>
+      </w:pPr>
+      <w:r>
+        <w:t xml:space="preserve">A função </w:t>
+      </w:r>
+      <w:proofErr w:type="spellStart"/>
+      <w:r>
+        <w:t>set_message_id</w:t>
+      </w:r>
+      <w:proofErr w:type="spellEnd"/>
+      <w:r>
+        <w:t xml:space="preserve">() é responsável por atribuir o valor </w:t>
+      </w:r>
+      <w:proofErr w:type="spellStart"/>
+      <w:r>
+        <w:t>n_order</w:t>
+      </w:r>
+      <w:proofErr w:type="spellEnd"/>
+      <w:r>
+        <w:t xml:space="preserve"> </w:t>
+      </w:r>
+      <w:r>
+        <w:t>a uma mensagem no momento da sua criação</w:t>
+      </w:r>
+      <w:r>
+        <w:t>. Is</w:t>
+      </w:r>
+      <w:r>
+        <w:t>t</w:t>
+      </w:r>
+      <w:r>
+        <w:t>o é necessário porque es</w:t>
+      </w:r>
+      <w:r>
+        <w:t>t</w:t>
+      </w:r>
+      <w:r>
+        <w:t xml:space="preserve">e valor </w:t>
+      </w:r>
+      <w:r>
+        <w:t xml:space="preserve">tem de ser </w:t>
+      </w:r>
+      <w:r>
+        <w:t>único e sequencial para cada conversa</w:t>
+      </w:r>
+      <w:r>
+        <w:t xml:space="preserve">, </w:t>
+      </w:r>
+      <w:r>
+        <w:t>serv</w:t>
+      </w:r>
+      <w:r>
+        <w:t xml:space="preserve">indo </w:t>
+      </w:r>
+      <w:r>
+        <w:t>de identificador</w:t>
+      </w:r>
+      <w:r>
+        <w:t xml:space="preserve"> juntamente com o seu </w:t>
+      </w:r>
+      <w:proofErr w:type="spellStart"/>
+      <w:r>
+        <w:t>chat_id</w:t>
+      </w:r>
+      <w:proofErr w:type="spellEnd"/>
+      <w:r>
+        <w:t xml:space="preserve">. </w:t>
+      </w:r>
+      <w:r>
+        <w:t xml:space="preserve">A função </w:t>
+      </w:r>
+      <w:r>
+        <w:t>realiza</w:t>
+      </w:r>
+      <w:r>
+        <w:t xml:space="preserve"> uma subconsulta que retorna o maior número de </w:t>
+      </w:r>
+      <w:proofErr w:type="spellStart"/>
+      <w:r>
+        <w:t>n_order</w:t>
+      </w:r>
+      <w:proofErr w:type="spellEnd"/>
+      <w:r>
+        <w:t xml:space="preserve"> já existente n</w:t>
+      </w:r>
+      <w:r>
+        <w:t>essa conversa</w:t>
+      </w:r>
+      <w:r>
+        <w:t xml:space="preserve"> </w:t>
+      </w:r>
+      <w:r>
+        <w:t xml:space="preserve">onde </w:t>
+      </w:r>
+      <w:r>
+        <w:t>a nova mensagem será inserida</w:t>
+      </w:r>
+      <w:r>
+        <w:t>,</w:t>
+      </w:r>
+      <w:r>
+        <w:t xml:space="preserve"> e adiciona 1 a esse valor para atribuí-lo ao </w:t>
+      </w:r>
+      <w:proofErr w:type="spellStart"/>
+      <w:r>
+        <w:t>n_order</w:t>
+      </w:r>
+      <w:proofErr w:type="spellEnd"/>
+      <w:r>
+        <w:t xml:space="preserve"> da nova mensagem. </w:t>
+      </w:r>
+      <w:r>
+        <w:t>R</w:t>
+      </w:r>
+      <w:r>
+        <w:t xml:space="preserve">etorna a nova mensagem com o </w:t>
+      </w:r>
+      <w:proofErr w:type="spellStart"/>
+      <w:r>
+        <w:t>n_order</w:t>
+      </w:r>
+      <w:proofErr w:type="spellEnd"/>
+      <w:r>
+        <w:t xml:space="preserve"> atualizado.</w:t>
+      </w:r>
+    </w:p>
+    <w:p>
+      <w:pPr>
+        <w:ind w:firstLine="708"/>
+      </w:pPr>
+      <w:r>
+        <w:t xml:space="preserve">O gatilho </w:t>
+      </w:r>
+      <w:proofErr w:type="spellStart"/>
+      <w:r>
+        <w:t>set_message_id_trigger</w:t>
+      </w:r>
+      <w:proofErr w:type="spellEnd"/>
+      <w:r>
+        <w:t xml:space="preserve"> é </w:t>
+      </w:r>
+      <w:r>
+        <w:t>chamado</w:t>
+      </w:r>
+      <w:r>
+        <w:t xml:space="preserve"> antes da inserção de uma nova mensagem na tabela </w:t>
+      </w:r>
+      <w:r>
+        <w:t>MESSAGE</w:t>
+      </w:r>
+      <w:r>
+        <w:t xml:space="preserve">. </w:t>
+      </w:r>
+      <w:r>
+        <w:t>Este</w:t>
+      </w:r>
+      <w:r>
+        <w:t xml:space="preserve"> chama a função </w:t>
+      </w:r>
+      <w:proofErr w:type="spellStart"/>
+      <w:r>
+        <w:t>set_message_id</w:t>
+      </w:r>
+      <w:proofErr w:type="spellEnd"/>
+      <w:r>
+        <w:t xml:space="preserve">() para definir o valor do </w:t>
+      </w:r>
+      <w:proofErr w:type="spellStart"/>
+      <w:r>
+        <w:t>n_order</w:t>
+      </w:r>
+      <w:proofErr w:type="spellEnd"/>
+      <w:r>
+        <w:t xml:space="preserve"> da nova mensagem a ser inserida. Se o valor do </w:t>
+      </w:r>
+      <w:proofErr w:type="spellStart"/>
+      <w:r>
+        <w:t>n_order</w:t>
+      </w:r>
+      <w:proofErr w:type="spellEnd"/>
+      <w:r>
+        <w:t xml:space="preserve"> já foi definido</w:t>
+      </w:r>
+      <w:r>
+        <w:t xml:space="preserve">, </w:t>
+      </w:r>
+      <w:r>
+        <w:t>o gatilho não faz nada.</w:t>
+      </w:r>
+    </w:p>
+    <w:p>
+      <w:pPr>
+        <w:ind w:firstLine="708"/>
+      </w:pPr>
+      <w:r>
+        <w:t xml:space="preserve">O procedimento </w:t>
+      </w:r>
+      <w:proofErr w:type="spellStart"/>
+      <w:r>
+        <w:rPr>
+          <w:b/>
+          <w:bCs/>
+        </w:rPr>
+        <w:t>iniciarConversa</w:t>
+      </w:r>
+      <w:proofErr w:type="spellEnd"/>
+      <w:r>
+        <w:t xml:space="preserve"> </w:t>
+      </w:r>
+      <w:r>
+        <w:t xml:space="preserve">tem o objetivo de </w:t>
+      </w:r>
+      <w:r>
+        <w:t>inicia</w:t>
+      </w:r>
+      <w:r>
+        <w:t>r</w:t>
+      </w:r>
+      <w:r>
+        <w:t xml:space="preserve"> uma nova conversa. </w:t>
+      </w:r>
+      <w:r>
+        <w:t>Este</w:t>
+      </w:r>
+      <w:r>
+        <w:t xml:space="preserve"> recebe o </w:t>
+      </w:r>
+      <w:proofErr w:type="spellStart"/>
+      <w:r>
+        <w:t>p_id</w:t>
+      </w:r>
+      <w:proofErr w:type="spellEnd"/>
+      <w:r>
+        <w:t xml:space="preserve"> do jogador</w:t>
+      </w:r>
+      <w:r>
+        <w:t xml:space="preserve"> que inicia a conversa e o nome d</w:t>
+      </w:r>
+      <w:r>
+        <w:t>a</w:t>
+      </w:r>
+      <w:r>
+        <w:t xml:space="preserve"> nov</w:t>
+      </w:r>
+      <w:r>
+        <w:t>a</w:t>
+      </w:r>
+      <w:r>
+        <w:t xml:space="preserve"> </w:t>
+      </w:r>
+      <w:r>
+        <w:t>conversa</w:t>
+      </w:r>
+      <w:r>
+        <w:t>, retorna</w:t>
+      </w:r>
+      <w:r>
+        <w:t xml:space="preserve">ndo </w:t>
+      </w:r>
+      <w:r>
+        <w:t xml:space="preserve">o </w:t>
+      </w:r>
+      <w:r>
+        <w:t>id desta no final</w:t>
+      </w:r>
+      <w:r>
+        <w:t xml:space="preserve">. A </w:t>
+      </w:r>
+      <w:proofErr w:type="spellStart"/>
+      <w:r>
+        <w:rPr>
+          <w:i/>
+          <w:iCs/>
+        </w:rPr>
+        <w:t>procedure</w:t>
+      </w:r>
+      <w:proofErr w:type="spellEnd"/>
+      <w:r>
+        <w:t xml:space="preserve"> verifica se o jogador existe e se o nome d</w:t>
+      </w:r>
+      <w:r>
+        <w:t>a conversa</w:t>
+      </w:r>
+      <w:r>
+        <w:t xml:space="preserve"> não </w:t>
+      </w:r>
+      <w:r>
+        <w:t xml:space="preserve">está </w:t>
+      </w:r>
+      <w:r>
+        <w:t xml:space="preserve">vazio. Em seguida, insere </w:t>
+      </w:r>
+      <w:r>
+        <w:t>uma nova entrada</w:t>
+      </w:r>
+      <w:r>
+        <w:t xml:space="preserve"> na tabela </w:t>
+      </w:r>
+      <w:r>
+        <w:t>CHAT</w:t>
+      </w:r>
+      <w:r>
+        <w:t xml:space="preserve"> </w:t>
+      </w:r>
+      <w:r>
+        <w:t xml:space="preserve">e obtém o </w:t>
+      </w:r>
+      <w:r>
+        <w:t>id</w:t>
+      </w:r>
+      <w:r>
+        <w:t xml:space="preserve"> </w:t>
+      </w:r>
+      <w:r>
+        <w:t>da nova conversa</w:t>
+      </w:r>
+      <w:r>
+        <w:t xml:space="preserve"> retornado pelo comando </w:t>
+      </w:r>
+      <w:proofErr w:type="spellStart"/>
+      <w:r>
+        <w:rPr>
+          <w:i/>
+          <w:iCs/>
+        </w:rPr>
+        <w:t>returning</w:t>
+      </w:r>
+      <w:proofErr w:type="spellEnd"/>
+      <w:r>
+        <w:t xml:space="preserve">. Insere também um </w:t>
+      </w:r>
+      <w:r>
+        <w:t>registo</w:t>
+      </w:r>
+      <w:r>
+        <w:t xml:space="preserve"> na tabela </w:t>
+      </w:r>
+      <w:r>
+        <w:t xml:space="preserve">CHAT_LOOKUP </w:t>
+      </w:r>
+      <w:r>
+        <w:t>para associar o jogador</w:t>
+      </w:r>
+      <w:r>
+        <w:t xml:space="preserve"> à conversa criada</w:t>
+      </w:r>
+      <w:r>
+        <w:t xml:space="preserve">. Obtém o nome do jogador a partir do </w:t>
+      </w:r>
+      <w:r>
+        <w:t>id</w:t>
+      </w:r>
+      <w:r>
+        <w:t xml:space="preserve"> d</w:t>
+      </w:r>
+      <w:r>
+        <w:t xml:space="preserve">este </w:t>
+      </w:r>
+      <w:r>
+        <w:t xml:space="preserve">e insere uma mensagem </w:t>
+      </w:r>
+      <w:r>
+        <w:t>a indicar</w:t>
+      </w:r>
+      <w:r>
+        <w:t xml:space="preserve"> que o jogador iniciou </w:t>
+      </w:r>
+      <w:r>
+        <w:t>a conversa</w:t>
+      </w:r>
+      <w:r>
+        <w:t xml:space="preserve"> na tabela </w:t>
+      </w:r>
+      <w:r>
+        <w:t>MESSAGE</w:t>
+      </w:r>
+      <w:r>
+        <w:t>. Esta inserção d</w:t>
+      </w:r>
+      <w:r>
+        <w:t>a</w:t>
+      </w:r>
+      <w:r>
+        <w:t xml:space="preserve"> mensagem é </w:t>
+      </w:r>
+      <w:r>
+        <w:t>detetada</w:t>
+      </w:r>
+      <w:r>
+        <w:t xml:space="preserve"> </w:t>
+      </w:r>
+      <w:r>
+        <w:t>pel</w:t>
+      </w:r>
+      <w:r>
+        <w:t>o</w:t>
+      </w:r>
+      <w:r>
+        <w:t xml:space="preserve"> gatilho</w:t>
+      </w:r>
+      <w:r>
+        <w:t xml:space="preserve"> </w:t>
+      </w:r>
+      <w:proofErr w:type="spellStart"/>
+      <w:r>
+        <w:t>set_message_id_trigger</w:t>
+      </w:r>
+      <w:proofErr w:type="spellEnd"/>
+      <w:r>
+        <w:t xml:space="preserve"> que atribuirá o valor correto para o campo </w:t>
+      </w:r>
+      <w:proofErr w:type="spellStart"/>
+      <w:r>
+        <w:t>n_order</w:t>
+      </w:r>
+      <w:proofErr w:type="spellEnd"/>
+      <w:r>
+        <w:t xml:space="preserve"> da mensagem.</w:t>
+      </w:r>
+    </w:p>
+    <w:p>
+      <w:pPr>
+        <w:ind w:firstLine="708"/>
+      </w:pPr>
+    </w:p>
     <w:p>
       <w:pPr>
         <w:pStyle w:val="Ttulo1"/>
@@ -9116,13 +10426,12 @@
           <w:szCs w:val="26"/>
         </w:rPr>
       </w:pPr>
-      <w:bookmarkStart w:id="24" w:name="_Toc134128759"/>
+      <w:bookmarkStart w:id="24" w:name="_Toc134192558"/>
       <w:r>
         <w:rPr>
           <w:sz w:val="26"/>
           <w:szCs w:val="26"/>
         </w:rPr>
-        <w:lastRenderedPageBreak/>
         <w:t>Cria</w:t>
       </w:r>
       <w:r>
@@ -9144,20 +10453,13 @@
           <w:sz w:val="26"/>
           <w:szCs w:val="26"/>
         </w:rPr>
-        <w:t xml:space="preserve"> para </w:t>
+        <w:t xml:space="preserve"> para j</w:t>
       </w:r>
       <w:r>
         <w:rPr>
           <w:sz w:val="26"/>
           <w:szCs w:val="26"/>
         </w:rPr>
-        <w:t>j</w:t>
-      </w:r>
-      <w:r>
-        <w:rPr>
-          <w:sz w:val="26"/>
-          <w:szCs w:val="26"/>
-        </w:rPr>
         <w:t>untar um jogador a uma conversa</w:t>
       </w:r>
       <w:bookmarkEnd w:id="22"/>
@@ -9165,6 +10467,14 @@
     </w:p>
     <w:p>
       <w:pPr>
+        <w:rPr>
+          <w:sz w:val="10"/>
+          <w:szCs w:val="10"/>
+        </w:rPr>
+      </w:pPr>
+    </w:p>
+    <w:p>
+      <w:pPr>
         <w:ind w:firstLine="708"/>
       </w:pPr>
       <w:r>
@@ -9266,6 +10576,16 @@
       <w:r>
         <w:t xml:space="preserve"> com o respetivo chat id.</w:t>
       </w:r>
+    </w:p>
+    <w:p>
+      <w:pPr>
+        <w:ind w:firstLine="708"/>
+      </w:pPr>
+    </w:p>
+    <w:p>
+      <w:pPr>
+        <w:ind w:firstLine="708"/>
+      </w:pPr>
     </w:p>
     <w:p>
       <w:pPr>
@@ -9281,12 +10601,13 @@
           <w:szCs w:val="26"/>
         </w:rPr>
       </w:pPr>
-      <w:bookmarkStart w:id="25" w:name="_Toc134128760"/>
+      <w:bookmarkStart w:id="25" w:name="_Toc134192559"/>
       <w:r>
         <w:rPr>
           <w:sz w:val="26"/>
           <w:szCs w:val="26"/>
         </w:rPr>
+        <w:lastRenderedPageBreak/>
         <w:t>Cria</w:t>
       </w:r>
       <w:r>
@@ -9308,26 +10629,134 @@
           <w:sz w:val="26"/>
           <w:szCs w:val="26"/>
         </w:rPr>
-        <w:t xml:space="preserve"> para </w:t>
+        <w:t xml:space="preserve"> para e</w:t>
       </w:r>
       <w:r>
         <w:rPr>
           <w:sz w:val="26"/>
           <w:szCs w:val="26"/>
         </w:rPr>
-        <w:t>e</w:t>
-      </w:r>
-      <w:r>
-        <w:rPr>
-          <w:sz w:val="26"/>
-          <w:szCs w:val="26"/>
-        </w:rPr>
         <w:t>nviar uma mensagem</w:t>
       </w:r>
       <w:bookmarkEnd w:id="25"/>
     </w:p>
-    <w:p/>
-    <w:p/>
+    <w:p>
+      <w:pPr>
+        <w:rPr>
+          <w:sz w:val="10"/>
+          <w:szCs w:val="10"/>
+        </w:rPr>
+      </w:pPr>
+    </w:p>
+    <w:p>
+      <w:pPr>
+        <w:ind w:firstLine="708"/>
+      </w:pPr>
+      <w:r>
+        <w:t>F</w:t>
+      </w:r>
+      <w:r>
+        <w:t>oi criado o procedimento que permite o envio de uma mensagem para um</w:t>
+      </w:r>
+      <w:r>
+        <w:t>a conversa</w:t>
+      </w:r>
+      <w:r>
+        <w:t xml:space="preserve">, sendo esta representada por um </w:t>
+      </w:r>
+      <w:proofErr w:type="spellStart"/>
+      <w:r>
+        <w:t>tuplo</w:t>
+      </w:r>
+      <w:proofErr w:type="spellEnd"/>
+      <w:r>
+        <w:t xml:space="preserve"> na tabela MESSAGE. O procedimento recebe 3 </w:t>
+      </w:r>
+      <w:r>
+        <w:t>parâmetros</w:t>
+      </w:r>
+      <w:r>
+        <w:t>, o identificador do utilizador, o identificador da conversa e a mensagem que se pretende enviar.</w:t>
+      </w:r>
+    </w:p>
+    <w:p>
+      <w:pPr>
+        <w:ind w:firstLine="708"/>
+      </w:pPr>
+      <w:r>
+        <w:t xml:space="preserve">Começa-se por verificar que o utilizador está associado à conversa, usando o mecanismo PERFORM para fazer uma </w:t>
+      </w:r>
+      <w:proofErr w:type="spellStart"/>
+      <w:r>
+        <w:rPr>
+          <w:i/>
+          <w:iCs/>
+        </w:rPr>
+        <w:t>query</w:t>
+      </w:r>
+      <w:proofErr w:type="spellEnd"/>
+      <w:r>
+        <w:t xml:space="preserve"> à tabela CHAT_LOOKUP, procurando por um </w:t>
+      </w:r>
+      <w:proofErr w:type="spellStart"/>
+      <w:r>
+        <w:t>tuplo</w:t>
+      </w:r>
+      <w:proofErr w:type="spellEnd"/>
+      <w:r>
+        <w:t xml:space="preserve"> que contenha o id da conversa e do utilizador. Se este não for encontrado, avisa-se o servidor de que o utilizador não tem acesso à conversa e termina-se o processamento.</w:t>
+      </w:r>
+    </w:p>
+    <w:p>
+      <w:pPr>
+        <w:ind w:firstLine="708"/>
+      </w:pPr>
+      <w:r>
+        <w:t xml:space="preserve">Caso o utilizador tenha permissões, insere-se na tabela MESSAGE o </w:t>
+      </w:r>
+      <w:proofErr w:type="spellStart"/>
+      <w:r>
+        <w:t>tuplo</w:t>
+      </w:r>
+      <w:proofErr w:type="spellEnd"/>
+      <w:r>
+        <w:t xml:space="preserve"> que representa a mensagem atual vinda do utilizador e para a conversa que se pretende, adicionando </w:t>
+      </w:r>
+      <w:r>
+        <w:t>o</w:t>
+      </w:r>
+      <w:r>
+        <w:t xml:space="preserve"> </w:t>
+      </w:r>
+      <w:proofErr w:type="spellStart"/>
+      <w:r>
+        <w:t>timestamp</w:t>
+      </w:r>
+      <w:proofErr w:type="spellEnd"/>
+      <w:r>
+        <w:t xml:space="preserve"> atual para o "quando" da mensagem ter sido enviada. Este procedimento não se preocupa em atribuir o valor da ordem da mensagem uma vez que um gatilho foi realizado para tratar deste assunto.</w:t>
+      </w:r>
+    </w:p>
+    <w:p>
+      <w:pPr>
+        <w:ind w:firstLine="708"/>
+      </w:pPr>
+    </w:p>
+    <w:p>
+      <w:pPr>
+        <w:ind w:firstLine="708"/>
+      </w:pPr>
+    </w:p>
+    <w:p>
+      <w:pPr>
+        <w:ind w:firstLine="708"/>
+      </w:pPr>
+    </w:p>
+    <w:p>
+      <w:pPr>
+        <w:ind w:firstLine="708"/>
+      </w:pPr>
+    </w:p>
     <w:p>
       <w:pPr>
         <w:pStyle w:val="Ttulo1"/>
@@ -9342,7 +10771,7 @@
           <w:szCs w:val="26"/>
         </w:rPr>
       </w:pPr>
-      <w:bookmarkStart w:id="26" w:name="_Toc134128761"/>
+      <w:bookmarkStart w:id="26" w:name="_Toc134192560"/>
       <w:r>
         <w:rPr>
           <w:sz w:val="26"/>
@@ -9372,6 +10801,140 @@
         <w:t>nformação total de um jogador</w:t>
       </w:r>
       <w:bookmarkEnd w:id="26"/>
+    </w:p>
+    <w:p>
+      <w:pPr>
+        <w:rPr>
+          <w:sz w:val="10"/>
+          <w:szCs w:val="10"/>
+        </w:rPr>
+      </w:pPr>
+    </w:p>
+    <w:p>
+      <w:pPr>
+        <w:ind w:firstLine="708"/>
+      </w:pPr>
+      <w:r>
+        <w:t xml:space="preserve">A </w:t>
+      </w:r>
+      <w:r>
+        <w:t>vista</w:t>
+      </w:r>
+      <w:r>
+        <w:t xml:space="preserve"> </w:t>
+      </w:r>
+      <w:proofErr w:type="spellStart"/>
+      <w:r>
+        <w:rPr>
+          <w:b/>
+          <w:bCs/>
+        </w:rPr>
+        <w:t>jogadorTotalInfo</w:t>
+      </w:r>
+      <w:proofErr w:type="spellEnd"/>
+      <w:r>
+        <w:t xml:space="preserve"> é criada a partir de uma consulta que faz várias junções entre as tabelas </w:t>
+      </w:r>
+      <w:r>
+        <w:t>PLAYER</w:t>
+      </w:r>
+      <w:r>
+        <w:t xml:space="preserve">, </w:t>
+      </w:r>
+      <w:r>
+        <w:t>PLAYER_SCORE</w:t>
+      </w:r>
+      <w:r>
+        <w:t xml:space="preserve">, </w:t>
+      </w:r>
+      <w:r>
+        <w:t xml:space="preserve">MATCH </w:t>
+      </w:r>
+      <w:r>
+        <w:t xml:space="preserve">e </w:t>
+      </w:r>
+      <w:r>
+        <w:t>GAME</w:t>
+      </w:r>
+      <w:r>
+        <w:t>. O objetivo d</w:t>
+      </w:r>
+      <w:r>
+        <w:t xml:space="preserve">esta vista </w:t>
+      </w:r>
+      <w:r>
+        <w:t xml:space="preserve">é </w:t>
+      </w:r>
+      <w:r>
+        <w:t xml:space="preserve">mostrar todas as informações de um jogador que não esteja banido, como o seu </w:t>
+      </w:r>
+      <w:r>
+        <w:t xml:space="preserve">identificador, estado, email, </w:t>
+      </w:r>
+      <w:proofErr w:type="spellStart"/>
+      <w:r>
+        <w:t>username</w:t>
+      </w:r>
+      <w:proofErr w:type="spellEnd"/>
+      <w:r>
+        <w:t>, número total de jogos em que participou, número total de partidas em que participou e número total de pontos que já obteve</w:t>
+      </w:r>
+      <w:r>
+        <w:t>.</w:t>
+      </w:r>
+    </w:p>
+    <w:p>
+      <w:pPr>
+        <w:ind w:firstLine="708"/>
+      </w:pPr>
+      <w:r>
+        <w:t xml:space="preserve">A cláusula LEFT JOIN é usada para garantir que todas as linhas da tabela </w:t>
+      </w:r>
+      <w:r>
+        <w:t>PLAYER</w:t>
+      </w:r>
+      <w:r>
+        <w:t xml:space="preserve"> sejam incluídas na consulta, mesmo que não haja correspondência nas outras tabelas. A cláusula WHERE é usada para filtrar jogadores cujo estado de atividade não seja '</w:t>
+      </w:r>
+      <w:proofErr w:type="spellStart"/>
+      <w:r>
+        <w:t>Banned</w:t>
+      </w:r>
+      <w:proofErr w:type="spellEnd"/>
+      <w:r>
+        <w:t xml:space="preserve">'. A cláusula GROUP BY é usada para agrupar os resultados por </w:t>
+      </w:r>
+      <w:r>
+        <w:t>id</w:t>
+      </w:r>
+      <w:r>
+        <w:t xml:space="preserve"> do jogador.</w:t>
+      </w:r>
+    </w:p>
+    <w:p>
+      <w:pPr>
+        <w:ind w:firstLine="708"/>
+      </w:pPr>
+    </w:p>
+    <w:p>
+      <w:pPr>
+        <w:ind w:firstLine="708"/>
+      </w:pPr>
+    </w:p>
+    <w:p>
+      <w:pPr>
+        <w:ind w:firstLine="708"/>
+      </w:pPr>
+    </w:p>
+    <w:p>
+      <w:pPr>
+        <w:ind w:firstLine="708"/>
+      </w:pPr>
+    </w:p>
+    <w:p>
+      <w:pPr>
+        <w:ind w:firstLine="708"/>
+      </w:pPr>
     </w:p>
     <w:p>
       <w:pPr>
@@ -9397,60 +10960,61 @@
           <w:szCs w:val="26"/>
         </w:rPr>
       </w:pPr>
-      <w:bookmarkStart w:id="27" w:name="_Toc134128762"/>
+      <w:bookmarkStart w:id="27" w:name="_Toc134192561"/>
       <w:r>
         <w:rPr>
           <w:sz w:val="26"/>
           <w:szCs w:val="26"/>
         </w:rPr>
-        <w:t>Criar os mecanismos necessários</w:t>
+        <w:t xml:space="preserve">Criar os mecanismos necessários </w:t>
       </w:r>
       <w:r>
         <w:rPr>
           <w:sz w:val="26"/>
           <w:szCs w:val="26"/>
         </w:rPr>
-        <w:t xml:space="preserve"> </w:t>
+        <w:t>para a</w:t>
       </w:r>
       <w:r>
         <w:rPr>
           <w:sz w:val="26"/>
           <w:szCs w:val="26"/>
         </w:rPr>
-        <w:t>para a</w:t>
+        <w:t>tribui</w:t>
       </w:r>
       <w:r>
         <w:rPr>
           <w:sz w:val="26"/>
           <w:szCs w:val="26"/>
         </w:rPr>
-        <w:t>tribui</w:t>
+        <w:t>r</w:t>
       </w:r>
       <w:r>
         <w:rPr>
           <w:sz w:val="26"/>
           <w:szCs w:val="26"/>
         </w:rPr>
-        <w:t>r</w:t>
+        <w:t xml:space="preserve"> crachás de forma automática quando uma partida </w:t>
       </w:r>
       <w:r>
         <w:rPr>
           <w:sz w:val="26"/>
           <w:szCs w:val="26"/>
         </w:rPr>
-        <w:t xml:space="preserve"> crachás de forma automática quando uma partida </w:t>
-      </w:r>
-      <w:r>
-        <w:rPr>
-          <w:sz w:val="26"/>
-          <w:szCs w:val="26"/>
-        </w:rPr>
         <w:t>termina</w:t>
       </w:r>
       <w:bookmarkEnd w:id="27"/>
     </w:p>
     <w:p>
       <w:pPr>
+        <w:rPr>
+          <w:sz w:val="10"/>
+          <w:szCs w:val="10"/>
+        </w:rPr>
+      </w:pPr>
+    </w:p>
+    <w:p>
+      <w:pPr>
         <w:ind w:firstLine="708"/>
         <w:rPr>
           <w:b/>
@@ -9609,10 +11173,6 @@
     <w:p>
       <w:pPr>
         <w:ind w:firstLine="708"/>
-        <w:rPr>
-          <w:sz w:val="24"/>
-          <w:szCs w:val="24"/>
-        </w:rPr>
       </w:pPr>
       <w:r>
         <w:t xml:space="preserve">Após o </w:t>
@@ -9747,63 +11307,146 @@
           <w:szCs w:val="26"/>
         </w:rPr>
       </w:pPr>
-      <w:bookmarkStart w:id="28" w:name="_Toc134128763"/>
+      <w:bookmarkStart w:id="28" w:name="_Toc134192562"/>
       <w:r>
         <w:rPr>
           <w:sz w:val="26"/>
           <w:szCs w:val="26"/>
         </w:rPr>
-        <w:t>Criar os mecanismos necessários</w:t>
+        <w:t xml:space="preserve">Criar os mecanismos necessários </w:t>
       </w:r>
       <w:r>
         <w:rPr>
           <w:sz w:val="26"/>
           <w:szCs w:val="26"/>
         </w:rPr>
-        <w:t xml:space="preserve"> </w:t>
+        <w:t>para b</w:t>
       </w:r>
       <w:r>
         <w:rPr>
           <w:sz w:val="26"/>
           <w:szCs w:val="26"/>
         </w:rPr>
-        <w:t>para b</w:t>
-      </w:r>
+        <w:t>anir os jogadores que constem na vista “</w:t>
+      </w:r>
+      <w:proofErr w:type="spellStart"/>
       <w:r>
         <w:rPr>
           <w:sz w:val="26"/>
           <w:szCs w:val="26"/>
         </w:rPr>
-        <w:t>anir os jogadores que constem na vista “</w:t>
-      </w:r>
-      <w:proofErr w:type="spellStart"/>
+        <w:t>jogadorTotalInfo</w:t>
+      </w:r>
+      <w:proofErr w:type="spellEnd"/>
       <w:r>
         <w:rPr>
           <w:sz w:val="26"/>
           <w:szCs w:val="26"/>
         </w:rPr>
+        <w:t>”</w:t>
+      </w:r>
+      <w:bookmarkEnd w:id="28"/>
+    </w:p>
+    <w:p>
+      <w:pPr>
+        <w:rPr>
+          <w:sz w:val="10"/>
+          <w:szCs w:val="10"/>
+        </w:rPr>
+      </w:pPr>
+    </w:p>
+    <w:p>
+      <w:pPr>
+        <w:ind w:firstLine="708"/>
+      </w:pPr>
+      <w:r>
+        <w:t>P</w:t>
+      </w:r>
+      <w:r>
+        <w:t xml:space="preserve">retende-se que a remoção de um </w:t>
+      </w:r>
+      <w:proofErr w:type="spellStart"/>
+      <w:r>
+        <w:t>tuplo</w:t>
+      </w:r>
+      <w:proofErr w:type="spellEnd"/>
+      <w:r>
+        <w:t xml:space="preserve"> de um utilizador sobre a vista </w:t>
+      </w:r>
+      <w:r>
+        <w:t>“</w:t>
+      </w:r>
+      <w:proofErr w:type="spellStart"/>
+      <w:r>
         <w:t>jogadorTotalInfo</w:t>
       </w:r>
       <w:proofErr w:type="spellEnd"/>
       <w:r>
-        <w:rPr>
-          <w:sz w:val="26"/>
-          <w:szCs w:val="26"/>
-        </w:rPr>
-        <w:t>”</w:t>
-      </w:r>
-      <w:bookmarkEnd w:id="28"/>
-    </w:p>
-    <w:p>
-      <w:pPr>
-        <w:spacing w:after="200" w:line="276" w:lineRule="auto"/>
-        <w:jc w:val="left"/>
-        <w:rPr>
-          <w:rFonts w:cstheme="minorHAnsi"/>
-          <w:sz w:val="24"/>
-          <w:szCs w:val="24"/>
-        </w:rPr>
-      </w:pPr>
+        <w:t>"</w:t>
+      </w:r>
+      <w:r>
+        <w:t xml:space="preserve"> se equivale a banir o utilizador. </w:t>
+      </w:r>
+    </w:p>
+    <w:p>
+      <w:pPr>
+        <w:ind w:firstLine="708"/>
+      </w:pPr>
+      <w:r>
+        <w:t xml:space="preserve">Para tal, foi criada uma função que retorna um gatilho e posteriormente definido o gatilho que em vez da remoção de um (ou mais) </w:t>
+      </w:r>
+      <w:proofErr w:type="spellStart"/>
+      <w:r>
+        <w:t>tuplo</w:t>
+      </w:r>
+      <w:proofErr w:type="spellEnd"/>
+      <w:r>
+        <w:t>(s) sobre a vista.</w:t>
+      </w:r>
+    </w:p>
+    <w:p>
+      <w:pPr>
+        <w:ind w:firstLine="708"/>
+      </w:pPr>
+      <w:r>
+        <w:t xml:space="preserve">A função começa por verificar que a operação que ativou o </w:t>
+      </w:r>
+      <w:proofErr w:type="spellStart"/>
+      <w:r>
+        <w:rPr>
+          <w:i/>
+          <w:iCs/>
+        </w:rPr>
+        <w:t>trigger</w:t>
+      </w:r>
+      <w:proofErr w:type="spellEnd"/>
+      <w:r>
+        <w:t xml:space="preserve"> foi um delete e nesse caso faz uso do procedimento anteriormente definido na alínea d para banir o jogador com o identificador do utilizador do </w:t>
+      </w:r>
+      <w:proofErr w:type="spellStart"/>
+      <w:r>
+        <w:t>tuplo</w:t>
+      </w:r>
+      <w:proofErr w:type="spellEnd"/>
+      <w:r>
+        <w:t xml:space="preserve"> que se pretendia remover. Não é necessário retornar nada uma vez que banir o utilizador já resulta na remoção do </w:t>
+      </w:r>
+      <w:proofErr w:type="spellStart"/>
+      <w:r>
+        <w:t>tuplo</w:t>
+      </w:r>
+      <w:proofErr w:type="spellEnd"/>
+      <w:r>
+        <w:t xml:space="preserve"> da tabela.</w:t>
+      </w:r>
+    </w:p>
+    <w:p>
+      <w:pPr>
+        <w:ind w:firstLine="708"/>
+      </w:pPr>
+      <w:r>
+        <w:t>Caso o gatilho corra numa outra qualquer operação, este avisa o cliente e não faz qualquer processamento.</w:t>
+      </w:r>
     </w:p>
     <w:p>
       <w:pPr>
@@ -9819,13 +11462,12 @@
           <w:szCs w:val="26"/>
         </w:rPr>
       </w:pPr>
-      <w:bookmarkStart w:id="29" w:name="_Toc134128764"/>
+      <w:bookmarkStart w:id="29" w:name="_Toc134192563"/>
       <w:r>
         <w:rPr>
           <w:sz w:val="26"/>
           <w:szCs w:val="26"/>
         </w:rPr>
-        <w:lastRenderedPageBreak/>
         <w:t>Testes das funcionalidades</w:t>
       </w:r>
       <w:bookmarkEnd w:id="29"/>
@@ -9866,6 +11508,13 @@
     <w:p/>
     <w:p/>
     <w:p/>
+    <w:p/>
+    <w:p/>
+    <w:p/>
+    <w:p/>
+    <w:p/>
+    <w:p/>
+    <w:p/>
     <w:p>
       <w:pPr>
         <w:pStyle w:val="Ttulo1"/>
@@ -9875,7 +11524,7 @@
         </w:numPr>
       </w:pPr>
       <w:bookmarkStart w:id="30" w:name="_Toc134114605"/>
-      <w:bookmarkStart w:id="31" w:name="_Toc134128765"/>
+      <w:bookmarkStart w:id="31" w:name="_Toc134192564"/>
       <w:r>
         <w:lastRenderedPageBreak/>
         <w:t>Conclusões</w:t>
@@ -10038,7 +11687,7 @@
         <w:br w:type="page"/>
       </w:r>
     </w:p>
-    <w:bookmarkStart w:id="32" w:name="_Toc134128766" w:displacedByCustomXml="next"/>
+    <w:bookmarkStart w:id="32" w:name="_Toc134192565" w:displacedByCustomXml="next"/>
     <w:bookmarkStart w:id="33" w:name="_Toc134114606" w:displacedByCustomXml="next"/>
     <w:sdt>
       <w:sdtPr>
@@ -12470,7 +14119,6 @@
   <w:style w:type="character" w:default="1" w:styleId="Tipodeletrapredefinidodopargrafo">
     <w:name w:val="Default Paragraph Font"/>
     <w:uiPriority w:val="1"/>
-    <w:semiHidden/>
     <w:unhideWhenUsed/>
   </w:style>
   <w:style w:type="table" w:default="1" w:styleId="Tabelanormal">

</xml_diff>